<commit_message>
updates to FiNRT breakdown.
</commit_message>
<xml_diff>
--- a/doc/FiNRTUserGuide-Breakdown.docx
+++ b/doc/FiNRTUserGuide-Breakdown.docx
@@ -158,6 +158,13 @@
       </w:r>
     </w:p>
     <w:p>
+      <w:pPr>
+        <w:rPr>
+          <w:rStyle w:val="Strong"/>
+          <w:b w:val="0"/>
+          <w:bCs w:val="0"/>
+        </w:rPr>
+      </w:pPr>
       <w:r>
         <w:t xml:space="preserve">Calculated based on the cropland </w:t>
       </w:r>
@@ -172,49 +179,574 @@
       </w:r>
     </w:p>
     <w:p>
+      <w:pPr>
+        <w:rPr>
+          <w:rStyle w:val="Strong"/>
+        </w:rPr>
+      </w:pPr>
+      <w:r>
+        <w:rPr>
+          <w:rStyle w:val="Strong"/>
+        </w:rPr>
+        <w:t>Cropland Conversion:</w:t>
+      </w:r>
+    </w:p>
+    <w:p>
+      <w:pPr>
+        <w:rPr>
+          <w:smallCaps/>
+          <w:color w:val="404040" w:themeColor="text1" w:themeTint="BF"/>
+          <w:u w:val="single" w:color="7F7F7F" w:themeColor="text1" w:themeTint="80"/>
+        </w:rPr>
+      </w:pPr>
       <m:oMathPara>
         <m:oMath>
           <m:r>
             <w:rPr>
               <w:rFonts w:ascii="Cambria Math" w:hAnsi="Cambria Math"/>
             </w:rPr>
-            <m:t xml:space="preserve">Longterm Cost </m:t>
+            <m:t>Longterm Cost=</m:t>
           </m:r>
-          <m:d>
-            <m:dPr>
+          <m:sSub>
+            <m:sSubPr>
               <m:ctrlPr>
                 <w:rPr>
                   <w:rFonts w:ascii="Cambria Math" w:hAnsi="Cambria Math"/>
                   <w:i/>
                 </w:rPr>
               </m:ctrlPr>
-            </m:dPr>
+            </m:sSubPr>
             <m:e>
+              <m:acc>
+                <m:accPr>
+                  <m:chr m:val="̅"/>
+                  <m:ctrlPr>
+                    <w:rPr>
+                      <w:rFonts w:ascii="Cambria Math" w:hAnsi="Cambria Math"/>
+                      <w:i/>
+                    </w:rPr>
+                  </m:ctrlPr>
+                </m:accPr>
+                <m:e>
+                  <m:r>
+                    <w:rPr>
+                      <w:rFonts w:ascii="Cambria Math" w:hAnsi="Cambria Math"/>
+                    </w:rPr>
+                    <m:t>PI</m:t>
+                  </m:r>
+                </m:e>
+              </m:acc>
+            </m:e>
+            <m:sub>
               <m:r>
                 <w:rPr>
                   <w:rFonts w:ascii="Cambria Math" w:hAnsi="Cambria Math"/>
                 </w:rPr>
-                <m:t>foregone land rent</m:t>
+                <m:t>c</m:t>
               </m:r>
-            </m:e>
-          </m:d>
+            </m:sub>
+          </m:sSub>
           <m:r>
             <w:rPr>
               <w:rFonts w:ascii="Cambria Math" w:hAnsi="Cambria Math"/>
             </w:rPr>
-            <m:t>= area weighted average productivity index*average MLRA-level rental rate per index point</m:t>
-          </m:r>
-          <m:r>
-            <m:rPr>
-              <m:sty m:val="p"/>
-            </m:rPr>
-            <w:rPr>
-              <w:rStyle w:val="CommentReference"/>
-            </w:rPr>
-            <w:commentReference w:id="1"/>
+            <m:t>*MLRA</m:t>
           </m:r>
         </m:oMath>
       </m:oMathPara>
+    </w:p>
+    <w:p>
+      <w:pPr>
+        <w:spacing w:after="0"/>
+      </w:pPr>
+      <w:proofErr w:type="spellStart"/>
+      <w:r>
+        <w:t>Longterm</w:t>
+      </w:r>
+      <w:proofErr w:type="spellEnd"/>
+      <w:r>
+        <w:t xml:space="preserve"> Cost = foregone cropland rent</w:t>
+      </w:r>
+    </w:p>
+    <w:p>
+      <w:pPr>
+        <w:spacing w:after="0"/>
+      </w:pPr>
+      <m:oMath>
+        <m:sSub>
+          <m:sSubPr>
+            <m:ctrlPr>
+              <w:rPr>
+                <w:rFonts w:ascii="Cambria Math" w:hAnsi="Cambria Math"/>
+                <w:i/>
+              </w:rPr>
+            </m:ctrlPr>
+          </m:sSubPr>
+          <m:e>
+            <m:acc>
+              <m:accPr>
+                <m:chr m:val="̅"/>
+                <m:ctrlPr>
+                  <w:rPr>
+                    <w:rFonts w:ascii="Cambria Math" w:hAnsi="Cambria Math"/>
+                    <w:i/>
+                  </w:rPr>
+                </m:ctrlPr>
+              </m:accPr>
+              <m:e>
+                <m:r>
+                  <w:rPr>
+                    <w:rFonts w:ascii="Cambria Math" w:hAnsi="Cambria Math"/>
+                  </w:rPr>
+                  <m:t>PI</m:t>
+                </m:r>
+              </m:e>
+            </m:acc>
+          </m:e>
+          <m:sub>
+            <m:r>
+              <w:rPr>
+                <w:rFonts w:ascii="Cambria Math" w:hAnsi="Cambria Math"/>
+              </w:rPr>
+              <m:t>c</m:t>
+            </m:r>
+          </m:sub>
+        </m:sSub>
+      </m:oMath>
+      <w:r>
+        <w:t xml:space="preserve"> = </w:t>
+      </w:r>
+      <m:oMath>
+        <m:f>
+          <m:fPr>
+            <m:ctrlPr>
+              <w:rPr>
+                <w:rFonts w:ascii="Cambria Math" w:hAnsi="Cambria Math"/>
+                <w:i/>
+              </w:rPr>
+            </m:ctrlPr>
+          </m:fPr>
+          <m:num>
+            <m:nary>
+              <m:naryPr>
+                <m:chr m:val="∑"/>
+                <m:limLoc m:val="undOvr"/>
+                <m:subHide m:val="1"/>
+                <m:supHide m:val="1"/>
+                <m:ctrlPr>
+                  <w:rPr>
+                    <w:rFonts w:ascii="Cambria Math" w:hAnsi="Cambria Math"/>
+                    <w:i/>
+                  </w:rPr>
+                </m:ctrlPr>
+              </m:naryPr>
+              <m:sub/>
+              <m:sup/>
+              <m:e>
+                <m:d>
+                  <m:dPr>
+                    <m:ctrlPr>
+                      <w:rPr>
+                        <w:rFonts w:ascii="Cambria Math" w:hAnsi="Cambria Math"/>
+                        <w:i/>
+                      </w:rPr>
+                    </m:ctrlPr>
+                  </m:dPr>
+                  <m:e>
+                    <m:f>
+                      <m:fPr>
+                        <m:ctrlPr>
+                          <w:rPr>
+                            <w:rFonts w:ascii="Cambria Math" w:hAnsi="Cambria Math"/>
+                            <w:i/>
+                          </w:rPr>
+                        </m:ctrlPr>
+                      </m:fPr>
+                      <m:num>
+                        <m:sSub>
+                          <m:sSubPr>
+                            <m:ctrlPr>
+                              <w:rPr>
+                                <w:rFonts w:ascii="Cambria Math" w:hAnsi="Cambria Math"/>
+                                <w:i/>
+                              </w:rPr>
+                            </m:ctrlPr>
+                          </m:sSubPr>
+                          <m:e>
+                            <m:r>
+                              <w:rPr>
+                                <w:rFonts w:ascii="Cambria Math" w:hAnsi="Cambria Math"/>
+                              </w:rPr>
+                              <m:t>PI</m:t>
+                            </m:r>
+                          </m:e>
+                          <m:sub>
+                            <m:r>
+                              <w:rPr>
+                                <w:rFonts w:ascii="Cambria Math" w:hAnsi="Cambria Math"/>
+                              </w:rPr>
+                              <m:t>c</m:t>
+                            </m:r>
+                          </m:sub>
+                        </m:sSub>
+                      </m:num>
+                      <m:den>
+                        <m:r>
+                          <w:rPr>
+                            <w:rFonts w:ascii="Cambria Math" w:hAnsi="Cambria Math"/>
+                          </w:rPr>
+                          <m:t>area</m:t>
+                        </m:r>
+                      </m:den>
+                    </m:f>
+                  </m:e>
+                </m:d>
+              </m:e>
+            </m:nary>
+          </m:num>
+          <m:den>
+            <m:sSub>
+              <m:sSubPr>
+                <m:ctrlPr>
+                  <w:rPr>
+                    <w:rFonts w:ascii="Cambria Math" w:hAnsi="Cambria Math"/>
+                    <w:i/>
+                  </w:rPr>
+                </m:ctrlPr>
+              </m:sSubPr>
+              <m:e>
+                <m:r>
+                  <w:rPr>
+                    <w:rFonts w:ascii="Cambria Math" w:hAnsi="Cambria Math"/>
+                  </w:rPr>
+                  <m:t>n</m:t>
+                </m:r>
+              </m:e>
+              <m:sub>
+                <m:r>
+                  <w:rPr>
+                    <w:rFonts w:ascii="Cambria Math" w:hAnsi="Cambria Math"/>
+                  </w:rPr>
+                  <m:t>c</m:t>
+                </m:r>
+              </m:sub>
+            </m:sSub>
+          </m:den>
+        </m:f>
+      </m:oMath>
+    </w:p>
+    <w:p>
+      <w:r>
+        <w:t xml:space="preserve">MLRA = </w:t>
+      </w:r>
+      <w:r>
+        <w:t>r</w:t>
+      </w:r>
+      <w:r>
+        <w:t>ental rate per index point averaged across MLRA</w:t>
+      </w:r>
+    </w:p>
+    <w:p/>
+    <w:p>
+      <w:pPr>
+        <w:rPr>
+          <w:rStyle w:val="Strong"/>
+        </w:rPr>
+      </w:pPr>
+      <w:r>
+        <w:rPr>
+          <w:rStyle w:val="Strong"/>
+        </w:rPr>
+        <w:lastRenderedPageBreak/>
+        <w:t>Improved Permanent Pasture:</w:t>
+      </w:r>
+    </w:p>
+    <w:p>
+      <w:pPr>
+        <w:rPr>
+          <w:smallCaps/>
+          <w:color w:val="404040" w:themeColor="text1" w:themeTint="BF"/>
+          <w:u w:val="single" w:color="7F7F7F" w:themeColor="text1" w:themeTint="80"/>
+        </w:rPr>
+      </w:pPr>
+      <m:oMathPara>
+        <m:oMath>
+          <m:r>
+            <w:rPr>
+              <w:rFonts w:ascii="Cambria Math" w:hAnsi="Cambria Math"/>
+            </w:rPr>
+            <m:t xml:space="preserve">Longterm Cost= </m:t>
+          </m:r>
+          <m:acc>
+            <m:accPr>
+              <m:chr m:val="̅"/>
+              <m:ctrlPr>
+                <w:rPr>
+                  <w:rFonts w:ascii="Cambria Math" w:hAnsi="Cambria Math"/>
+                  <w:i/>
+                </w:rPr>
+              </m:ctrlPr>
+            </m:accPr>
+            <m:e>
+              <m:sSub>
+                <m:sSubPr>
+                  <m:ctrlPr>
+                    <w:rPr>
+                      <w:rFonts w:ascii="Cambria Math" w:hAnsi="Cambria Math"/>
+                      <w:i/>
+                    </w:rPr>
+                  </m:ctrlPr>
+                </m:sSubPr>
+                <m:e>
+                  <m:r>
+                    <w:rPr>
+                      <w:rFonts w:ascii="Cambria Math" w:hAnsi="Cambria Math"/>
+                    </w:rPr>
+                    <m:t>PI</m:t>
+                  </m:r>
+                </m:e>
+                <m:sub>
+                  <m:r>
+                    <w:rPr>
+                      <w:rFonts w:ascii="Cambria Math" w:hAnsi="Cambria Math"/>
+                    </w:rPr>
+                    <m:t>p</m:t>
+                  </m:r>
+                </m:sub>
+              </m:sSub>
+            </m:e>
+          </m:acc>
+          <m:r>
+            <w:rPr>
+              <w:rFonts w:ascii="Cambria Math" w:hAnsi="Cambria Math"/>
+            </w:rPr>
+            <m:t>*MLRA</m:t>
+          </m:r>
+        </m:oMath>
+      </m:oMathPara>
+    </w:p>
+    <w:p>
+      <w:pPr>
+        <w:spacing w:after="0"/>
+      </w:pPr>
+      <w:proofErr w:type="spellStart"/>
+      <w:r>
+        <w:t>Longterm</w:t>
+      </w:r>
+      <w:proofErr w:type="spellEnd"/>
+      <w:r>
+        <w:t xml:space="preserve"> Cost = foregone cropland rent</w:t>
+      </w:r>
+    </w:p>
+    <w:p>
+      <w:pPr>
+        <w:spacing w:after="0"/>
+      </w:pPr>
+      <m:oMath>
+        <m:acc>
+          <m:accPr>
+            <m:chr m:val="̅"/>
+            <m:ctrlPr>
+              <w:rPr>
+                <w:rFonts w:ascii="Cambria Math" w:hAnsi="Cambria Math"/>
+                <w:i/>
+              </w:rPr>
+            </m:ctrlPr>
+          </m:accPr>
+          <m:e>
+            <m:sSub>
+              <m:sSubPr>
+                <m:ctrlPr>
+                  <w:rPr>
+                    <w:rFonts w:ascii="Cambria Math" w:hAnsi="Cambria Math"/>
+                    <w:i/>
+                  </w:rPr>
+                </m:ctrlPr>
+              </m:sSubPr>
+              <m:e>
+                <m:r>
+                  <w:rPr>
+                    <w:rFonts w:ascii="Cambria Math" w:hAnsi="Cambria Math"/>
+                  </w:rPr>
+                  <m:t>PI</m:t>
+                </m:r>
+              </m:e>
+              <m:sub>
+                <m:r>
+                  <w:rPr>
+                    <w:rFonts w:ascii="Cambria Math" w:hAnsi="Cambria Math"/>
+                  </w:rPr>
+                  <m:t>p</m:t>
+                </m:r>
+              </m:sub>
+            </m:sSub>
+          </m:e>
+        </m:acc>
+        <m:r>
+          <w:rPr>
+            <w:rFonts w:ascii="Cambria Math" w:hAnsi="Cambria Math"/>
+          </w:rPr>
+          <m:t>=</m:t>
+        </m:r>
+        <m:f>
+          <m:fPr>
+            <m:ctrlPr>
+              <w:rPr>
+                <w:rFonts w:ascii="Cambria Math" w:hAnsi="Cambria Math"/>
+                <w:i/>
+              </w:rPr>
+            </m:ctrlPr>
+          </m:fPr>
+          <m:num>
+            <m:nary>
+              <m:naryPr>
+                <m:chr m:val="∑"/>
+                <m:limLoc m:val="undOvr"/>
+                <m:subHide m:val="1"/>
+                <m:supHide m:val="1"/>
+                <m:ctrlPr>
+                  <w:rPr>
+                    <w:rFonts w:ascii="Cambria Math" w:hAnsi="Cambria Math"/>
+                    <w:i/>
+                  </w:rPr>
+                </m:ctrlPr>
+              </m:naryPr>
+              <m:sub/>
+              <m:sup/>
+              <m:e>
+                <m:d>
+                  <m:dPr>
+                    <m:ctrlPr>
+                      <w:rPr>
+                        <w:rFonts w:ascii="Cambria Math" w:hAnsi="Cambria Math"/>
+                        <w:i/>
+                      </w:rPr>
+                    </m:ctrlPr>
+                  </m:dPr>
+                  <m:e>
+                    <m:f>
+                      <m:fPr>
+                        <m:ctrlPr>
+                          <w:rPr>
+                            <w:rFonts w:ascii="Cambria Math" w:hAnsi="Cambria Math"/>
+                            <w:i/>
+                          </w:rPr>
+                        </m:ctrlPr>
+                      </m:fPr>
+                      <m:num>
+                        <m:sSub>
+                          <m:sSubPr>
+                            <m:ctrlPr>
+                              <w:rPr>
+                                <w:rFonts w:ascii="Cambria Math" w:hAnsi="Cambria Math"/>
+                                <w:i/>
+                              </w:rPr>
+                            </m:ctrlPr>
+                          </m:sSubPr>
+                          <m:e>
+                            <m:r>
+                              <w:rPr>
+                                <w:rFonts w:ascii="Cambria Math" w:hAnsi="Cambria Math"/>
+                              </w:rPr>
+                              <m:t>PI</m:t>
+                            </m:r>
+                          </m:e>
+                          <m:sub>
+                            <m:r>
+                              <w:rPr>
+                                <w:rFonts w:ascii="Cambria Math" w:hAnsi="Cambria Math"/>
+                              </w:rPr>
+                              <m:t>p</m:t>
+                            </m:r>
+                          </m:sub>
+                        </m:sSub>
+                        <m:r>
+                          <w:rPr>
+                            <w:rFonts w:ascii="Cambria Math" w:hAnsi="Cambria Math"/>
+                          </w:rPr>
+                          <m:t>*0.35</m:t>
+                        </m:r>
+                      </m:num>
+                      <m:den>
+                        <m:r>
+                          <w:rPr>
+                            <w:rFonts w:ascii="Cambria Math" w:hAnsi="Cambria Math"/>
+                          </w:rPr>
+                          <m:t>area</m:t>
+                        </m:r>
+                      </m:den>
+                    </m:f>
+                  </m:e>
+                </m:d>
+              </m:e>
+            </m:nary>
+          </m:num>
+          <m:den>
+            <m:sSub>
+              <m:sSubPr>
+                <m:ctrlPr>
+                  <w:rPr>
+                    <w:rFonts w:ascii="Cambria Math" w:hAnsi="Cambria Math"/>
+                    <w:i/>
+                  </w:rPr>
+                </m:ctrlPr>
+              </m:sSubPr>
+              <m:e>
+                <m:r>
+                  <w:rPr>
+                    <w:rFonts w:ascii="Cambria Math" w:hAnsi="Cambria Math"/>
+                  </w:rPr>
+                  <m:t>n</m:t>
+                </m:r>
+              </m:e>
+              <m:sub>
+                <m:r>
+                  <w:rPr>
+                    <w:rFonts w:ascii="Cambria Math" w:hAnsi="Cambria Math"/>
+                  </w:rPr>
+                  <m:t>p</m:t>
+                </m:r>
+              </m:sub>
+            </m:sSub>
+          </m:den>
+        </m:f>
+      </m:oMath>
+      <w:r>
+        <w:t xml:space="preserve"> </w:t>
+      </w:r>
+      <w:r>
+        <w:tab/>
+        <w:t xml:space="preserve">area weighted </w:t>
+      </w:r>
+      <w:r>
+        <w:t xml:space="preserve">average </w:t>
+      </w:r>
+      <w:r>
+        <w:t xml:space="preserve">adjusted </w:t>
+      </w:r>
+      <w:r>
+        <w:t>productivity index</w:t>
+      </w:r>
+    </w:p>
+    <w:p>
+      <w:commentRangeStart w:id="1"/>
+      <w:r>
+        <w:t>MLRA = Rental rate per index point averaged across MLRA</w:t>
+      </w:r>
+      <w:commentRangeEnd w:id="1"/>
+      <w:r>
+        <w:rPr>
+          <w:rStyle w:val="CommentReference"/>
+        </w:rPr>
+        <w:commentReference w:id="1"/>
+      </w:r>
+    </w:p>
+    <w:p>
+      <w:pPr>
+        <w:rPr>
+          <w:rStyle w:val="SubtleReference"/>
+        </w:rPr>
+      </w:pPr>
     </w:p>
     <w:p>
       <w:pPr>
@@ -238,12 +770,7 @@
         </w:numPr>
       </w:pPr>
       <w:r>
-        <w:t>State</w:t>
-      </w:r>
-      <w:bookmarkStart w:id="2" w:name="_GoBack"/>
-      <w:bookmarkEnd w:id="2"/>
-      <w:r>
-        <w:t>-specific crop productivity indices</w:t>
+        <w:t>State-specific crop productivity indices</w:t>
       </w:r>
     </w:p>
     <w:p>
@@ -255,13 +782,7 @@
         </w:numPr>
       </w:pPr>
       <w:r>
-        <w:t>Illinois</w:t>
-      </w:r>
-      <w:r>
-        <w:t xml:space="preserve">: </w:t>
-      </w:r>
-      <w:r>
-        <w:t>(currently acquiring)</w:t>
+        <w:t>Illinois: (currently acquiring)</w:t>
       </w:r>
     </w:p>
     <w:p>
@@ -273,10 +794,7 @@
         </w:numPr>
       </w:pPr>
       <w:r>
-        <w:t>Indiana</w:t>
-      </w:r>
-      <w:r>
-        <w:t>:</w:t>
+        <w:t>Indiana:</w:t>
       </w:r>
       <w:r>
         <w:t xml:space="preserve"> </w:t>
@@ -294,7 +812,6 @@
         </w:numPr>
       </w:pPr>
       <w:r>
-        <w:lastRenderedPageBreak/>
         <w:t>Iowa: CSR2</w:t>
       </w:r>
     </w:p>
@@ -310,10 +827,7 @@
         <w:t>Minnesota</w:t>
       </w:r>
       <w:r>
-        <w:t xml:space="preserve">: </w:t>
-      </w:r>
-      <w:r>
-        <w:t>(currently acquiring)</w:t>
+        <w:t>: (currently acquiring)</w:t>
       </w:r>
     </w:p>
     <w:p>
@@ -366,16 +880,16 @@
       <w:r>
         <w:t xml:space="preserve">. </w:t>
       </w:r>
-      <w:commentRangeStart w:id="3"/>
+      <w:commentRangeStart w:id="2"/>
       <w:r>
         <w:t>Area-weighted averages for county-data were aggregated at MLRA-levels to calculate an average MLRA-level per acre rent</w:t>
       </w:r>
-      <w:commentRangeEnd w:id="3"/>
+      <w:commentRangeEnd w:id="2"/>
       <w:r>
         <w:rPr>
           <w:rStyle w:val="CommentReference"/>
         </w:rPr>
-        <w:commentReference w:id="3"/>
+        <w:commentReference w:id="2"/>
       </w:r>
       <w:r>
         <w:t xml:space="preserve">. </w:t>
@@ -423,9 +937,164 @@
     </w:p>
     <w:p>
       <w:pPr>
+        <w:pStyle w:val="ListParagraph"/>
+        <w:numPr>
+          <w:ilvl w:val="0"/>
+          <w:numId w:val="2"/>
+        </w:numPr>
+      </w:pPr>
+      <w:r>
+        <w:t xml:space="preserve">In situations </w:t>
+      </w:r>
+      <w:proofErr w:type="gramStart"/>
+      <w:r>
+        <w:t>where</w:t>
+      </w:r>
+      <w:proofErr w:type="gramEnd"/>
+      <w:r>
+        <w:t xml:space="preserve"> permanent pasture is being improved the </w:t>
+      </w:r>
+      <w:commentRangeStart w:id="3"/>
+      <w:r>
+        <w:t>productivity index was adjusted and</w:t>
+      </w:r>
+      <w:r>
+        <w:t xml:space="preserve"> multiplied by 0.35</w:t>
+      </w:r>
+      <w:r>
+        <w:t xml:space="preserve"> (35%)</w:t>
+      </w:r>
+      <w:r>
+        <w:t>.</w:t>
+      </w:r>
+      <w:commentRangeEnd w:id="3"/>
+      <w:r>
+        <w:rPr>
+          <w:rStyle w:val="CommentReference"/>
+        </w:rPr>
+        <w:commentReference w:id="3"/>
+      </w:r>
+      <w:r>
+        <w:t xml:space="preserve"> The state average</w:t>
+      </w:r>
+      <w:r>
+        <w:t xml:space="preserve"> 2021 cash rental rate</w:t>
+      </w:r>
+      <w:r>
+        <w:t xml:space="preserve"> in Iowa for improved permanent pasture</w:t>
+      </w:r>
+      <w:r>
+        <w:t xml:space="preserve"> is</w:t>
+      </w:r>
+      <w:r>
+        <w:t xml:space="preserve"> $195</w:t>
+      </w:r>
+      <w:r>
+        <w:t xml:space="preserve"> per hectare </w:t>
+      </w:r>
+      <w:r>
+        <w:t>and the state average</w:t>
+      </w:r>
+      <w:r>
+        <w:t xml:space="preserve"> 2021 cash rental rate</w:t>
+      </w:r>
+      <w:r>
+        <w:t xml:space="preserve"> for corn and soybeans is </w:t>
+      </w:r>
+      <w:r>
+        <w:t xml:space="preserve">$537 per hectare. </w:t>
+      </w:r>
+      <w:r>
+        <w:t xml:space="preserve">The tool then calculates the area-weighted average productivity index and the per-productivity index point $ amount to get the per hectare rental rate. </w:t>
+      </w:r>
+    </w:p>
+    <w:p>
+      <w:pPr>
+        <w:pStyle w:val="Heading2"/>
+      </w:pPr>
+      <w:r>
+        <w:t>Nitrogen Reduction Estimate</w:t>
+      </w:r>
+    </w:p>
+    <w:p>
+      <w:r>
+        <w:t xml:space="preserve">Mean percent nitrate reduction efficiencies from the Iowa Nutrient Reduction Strategy allows for N load, N load reduction potential from BMPs, and cost per pound of N reduced per BMP to be estimated. </w:t>
+      </w:r>
+    </w:p>
+    <w:p>
+      <w:pPr>
+        <w:pStyle w:val="Heading2"/>
+      </w:pPr>
+      <w:r>
+        <w:t>Developing Conservation Scenarios</w:t>
+      </w:r>
+    </w:p>
+    <w:p>
+      <w:pPr>
+        <w:pStyle w:val="ListParagraph"/>
+        <w:numPr>
+          <w:ilvl w:val="0"/>
+          <w:numId w:val="3"/>
+        </w:numPr>
+      </w:pPr>
+      <w:bookmarkStart w:id="4" w:name="_GoBack"/>
+      <w:bookmarkEnd w:id="4"/>
+      <w:r>
+        <w:rPr>
+          <w:b/>
+        </w:rPr>
+        <w:t>Estimate field Nitrogen requirements.</w:t>
+      </w:r>
+      <w:r>
+        <w:t xml:space="preserve"> Estimates the potential nitrogen load at the field and watershed level. Field nitrogen requirements and potential nitrogen load are generated. </w:t>
+      </w:r>
+    </w:p>
+    <w:p>
+      <w:pPr>
+        <w:pStyle w:val="ListParagraph"/>
+        <w:numPr>
+          <w:ilvl w:val="0"/>
+          <w:numId w:val="3"/>
+        </w:numPr>
+      </w:pPr>
+      <w:r>
+        <w:rPr>
+          <w:b/>
+        </w:rPr>
+        <w:t>Analyze Conservation Scenario N load.</w:t>
+      </w:r>
+      <w:r>
+        <w:t xml:space="preserve"> </w:t>
+      </w:r>
+      <w:r>
+        <w:t xml:space="preserve">Quantifies the expected nitrogen load reduction and financial costs associated with the </w:t>
+      </w:r>
+      <w:r>
+        <w:t xml:space="preserve">user-selected </w:t>
+      </w:r>
+      <w:proofErr w:type="spellStart"/>
+      <w:r>
+        <w:t>sitings</w:t>
+      </w:r>
+      <w:proofErr w:type="spellEnd"/>
+      <w:r>
+        <w:t xml:space="preserve"> </w:t>
+      </w:r>
+      <w:r>
+        <w:t xml:space="preserve">generated while using the ACPF GIS toolset. </w:t>
+      </w:r>
+    </w:p>
+    <w:p>
+      <w:r>
+        <w:br w:type="page"/>
+      </w:r>
+    </w:p>
+    <w:p>
+      <w:pPr>
         <w:pStyle w:val="Heading1"/>
       </w:pPr>
       <w:r>
+        <w:lastRenderedPageBreak/>
         <w:t>Appendix A: Definitions</w:t>
       </w:r>
     </w:p>
@@ -455,6 +1124,11 @@
     <w:p>
       <w:r>
         <w:t>Discounted Cash Flow</w:t>
+      </w:r>
+    </w:p>
+    <w:p>
+      <w:r>
+        <w:t>Discount Rate</w:t>
       </w:r>
     </w:p>
     <w:p>
@@ -611,7 +1285,27 @@
         <w:t xml:space="preserve"> Maker</w:t>
       </w:r>
     </w:p>
-    <w:p/>
+    <w:p>
+      <w:pPr>
+        <w:pStyle w:val="Heading1"/>
+      </w:pPr>
+      <w:r>
+        <w:t>Appendix C: Enterprise Budgets</w:t>
+      </w:r>
+    </w:p>
+    <w:p>
+      <w:commentRangeStart w:id="5"/>
+      <w:r>
+        <w:t>2% discount rate</w:t>
+      </w:r>
+      <w:commentRangeEnd w:id="5"/>
+      <w:r>
+        <w:rPr>
+          <w:rStyle w:val="CommentReference"/>
+        </w:rPr>
+        <w:commentReference w:id="5"/>
+      </w:r>
+    </w:p>
     <w:sectPr>
       <w:pgSz w:w="12240" w:h="15840"/>
       <w:pgMar w:top="1440" w:right="1440" w:bottom="1440" w:left="1440" w:header="720" w:footer="720" w:gutter="0"/>
@@ -651,7 +1345,7 @@
       </w:r>
     </w:p>
   </w:comment>
-  <w:comment w:id="1" w:author="Nelson, Jessica A [AGRON]" w:date="2022-12-19T13:05:00Z" w:initials="NJA[">
+  <w:comment w:id="1" w:author="Nelson, Jessica A [AGRON]" w:date="2022-12-20T11:30:00Z" w:initials="NJA[">
     <w:p>
       <w:pPr>
         <w:pStyle w:val="CommentText"/>
@@ -663,11 +1357,11 @@
         <w:annotationRef/>
       </w:r>
       <w:r>
-        <w:t>What is this calculation?</w:t>
+        <w:t>I don’t understand this calculation. “The tool then calculates the area-weighted average productivity index and the per-productivity index point $ amount to get the per hectare rental rate. This would reflect the average relationship between rental rates for improved permanent pasture versus corn and soybeans described above.” Pg. 5</w:t>
       </w:r>
     </w:p>
   </w:comment>
-  <w:comment w:id="3" w:author="Nelson, Jessica A [AGRON]" w:date="2022-12-19T13:24:00Z" w:initials="NJA[">
+  <w:comment w:id="2" w:author="Nelson, Jessica A [AGRON]" w:date="2022-12-19T13:24:00Z" w:initials="NJA[">
     <w:p>
       <w:pPr>
         <w:pStyle w:val="CommentText"/>
@@ -686,6 +1380,44 @@
       </w:r>
       <w:r>
         <w:t xml:space="preserve"> ‘MLRA’</w:t>
+      </w:r>
+    </w:p>
+  </w:comment>
+  <w:comment w:id="3" w:author="Nelson, Jessica A [AGRON]" w:date="2022-12-20T11:14:00Z" w:initials="NJA[">
+    <w:p>
+      <w:pPr>
+        <w:pStyle w:val="CommentText"/>
+      </w:pPr>
+      <w:r>
+        <w:rPr>
+          <w:rStyle w:val="CommentReference"/>
+        </w:rPr>
+        <w:annotationRef/>
+      </w:r>
+      <w:r>
+        <w:t xml:space="preserve">Why are we multiplying the productivity index and not the </w:t>
+      </w:r>
+      <w:r>
+        <w:t xml:space="preserve">cash </w:t>
+      </w:r>
+      <w:r>
+        <w:t>rental rates?</w:t>
+      </w:r>
+    </w:p>
+  </w:comment>
+  <w:comment w:id="5" w:author="Nelson, Jessica A [AGRON]" w:date="2022-12-20T11:54:00Z" w:initials="NJA[">
+    <w:p>
+      <w:pPr>
+        <w:pStyle w:val="CommentText"/>
+      </w:pPr>
+      <w:r>
+        <w:rPr>
+          <w:rStyle w:val="CommentReference"/>
+        </w:rPr>
+        <w:annotationRef/>
+      </w:r>
+      <w:r>
+        <w:t>Reference for this.</w:t>
       </w:r>
     </w:p>
   </w:comment>
@@ -695,21 +1427,115 @@
 <file path=word/commentsExtended.xml><?xml version="1.0" encoding="utf-8"?>
 <w15:commentsEx xmlns:wpc="http://schemas.microsoft.com/office/word/2010/wordprocessingCanvas" xmlns:cx="http://schemas.microsoft.com/office/drawing/2014/chartex" xmlns:cx1="http://schemas.microsoft.com/office/drawing/2015/9/8/chartex" xmlns:cx2="http://schemas.microsoft.com/office/drawing/2015/10/21/chartex" xmlns:cx3="http://schemas.microsoft.com/office/drawing/2016/5/9/chartex" xmlns:cx4="http://schemas.microsoft.com/office/drawing/2016/5/10/chartex" xmlns:cx5="http://schemas.microsoft.com/office/drawing/2016/5/11/chartex" xmlns:cx6="http://schemas.microsoft.com/office/drawing/2016/5/12/chartex" xmlns:cx7="http://schemas.microsoft.com/office/drawing/2016/5/13/chartex" xmlns:cx8="http://schemas.microsoft.com/office/drawing/2016/5/14/chartex" xmlns:mc="http://schemas.openxmlformats.org/markup-compatibility/2006" xmlns:aink="http://schemas.microsoft.com/office/drawing/2016/ink" xmlns:am3d="http://schemas.microsoft.com/office/drawing/2017/model3d" xmlns:o="urn:schemas-microsoft-com:office:office" xmlns:r="http://schemas.openxmlformats.org/officeDocument/2006/relationships" xmlns:m="http://schemas.openxmlformats.org/officeDocument/2006/math" xmlns:v="urn:schemas-microsoft-com:vml" xmlns:wp14="http://schemas.microsoft.com/office/word/2010/wordprocessingDrawing" xmlns:wp="http://schemas.openxmlformats.org/drawingml/2006/wordprocessingDrawing" xmlns:w10="urn:schemas-microsoft-com:office:word" xmlns:w="http://schemas.openxmlformats.org/wordprocessingml/2006/main" xmlns:w14="http://schemas.microsoft.com/office/word/2010/wordml" xmlns:w15="http://schemas.microsoft.com/office/word/2012/wordml" xmlns:w16cid="http://schemas.microsoft.com/office/word/2016/wordml/cid" xmlns:w16se="http://schemas.microsoft.com/office/word/2015/wordml/symex" xmlns:wpg="http://schemas.microsoft.com/office/word/2010/wordprocessingGroup" xmlns:wpi="http://schemas.microsoft.com/office/word/2010/wordprocessingInk" xmlns:wne="http://schemas.microsoft.com/office/word/2006/wordml" xmlns:wps="http://schemas.microsoft.com/office/word/2010/wordprocessingShape" mc:Ignorable="w14 w15 w16se w16cid wp14">
   <w15:commentEx w15:paraId="506201E3" w15:done="0"/>
-  <w15:commentEx w15:paraId="5AEF38E8" w15:done="0"/>
+  <w15:commentEx w15:paraId="6A04C1BC" w15:done="0"/>
   <w15:commentEx w15:paraId="2666F526" w15:done="0"/>
+  <w15:commentEx w15:paraId="4D3A7236" w15:done="0"/>
+  <w15:commentEx w15:paraId="5A1142CE" w15:done="0"/>
 </w15:commentsEx>
 </file>
 
 <file path=word/commentsIds.xml><?xml version="1.0" encoding="utf-8"?>
 <w16cid:commentsIds xmlns:wpc="http://schemas.microsoft.com/office/word/2010/wordprocessingCanvas" xmlns:cx="http://schemas.microsoft.com/office/drawing/2014/chartex" xmlns:cx1="http://schemas.microsoft.com/office/drawing/2015/9/8/chartex" xmlns:cx2="http://schemas.microsoft.com/office/drawing/2015/10/21/chartex" xmlns:cx3="http://schemas.microsoft.com/office/drawing/2016/5/9/chartex" xmlns:cx4="http://schemas.microsoft.com/office/drawing/2016/5/10/chartex" xmlns:cx5="http://schemas.microsoft.com/office/drawing/2016/5/11/chartex" xmlns:cx6="http://schemas.microsoft.com/office/drawing/2016/5/12/chartex" xmlns:cx7="http://schemas.microsoft.com/office/drawing/2016/5/13/chartex" xmlns:cx8="http://schemas.microsoft.com/office/drawing/2016/5/14/chartex" xmlns:mc="http://schemas.openxmlformats.org/markup-compatibility/2006" xmlns:aink="http://schemas.microsoft.com/office/drawing/2016/ink" xmlns:am3d="http://schemas.microsoft.com/office/drawing/2017/model3d" xmlns:o="urn:schemas-microsoft-com:office:office" xmlns:r="http://schemas.openxmlformats.org/officeDocument/2006/relationships" xmlns:m="http://schemas.openxmlformats.org/officeDocument/2006/math" xmlns:v="urn:schemas-microsoft-com:vml" xmlns:wp14="http://schemas.microsoft.com/office/word/2010/wordprocessingDrawing" xmlns:wp="http://schemas.openxmlformats.org/drawingml/2006/wordprocessingDrawing" xmlns:w10="urn:schemas-microsoft-com:office:word" xmlns:w="http://schemas.openxmlformats.org/wordprocessingml/2006/main" xmlns:w14="http://schemas.microsoft.com/office/word/2010/wordml" xmlns:w15="http://schemas.microsoft.com/office/word/2012/wordml" xmlns:w16cid="http://schemas.microsoft.com/office/word/2016/wordml/cid" xmlns:w16se="http://schemas.microsoft.com/office/word/2015/wordml/symex" xmlns:wpg="http://schemas.microsoft.com/office/word/2010/wordprocessingGroup" xmlns:wpi="http://schemas.microsoft.com/office/word/2010/wordprocessingInk" xmlns:wne="http://schemas.microsoft.com/office/word/2006/wordml" xmlns:wps="http://schemas.microsoft.com/office/word/2010/wordprocessingShape" mc:Ignorable="w14 w15 w16se w16cid wp14">
   <w16cid:commentId w16cid:paraId="506201E3" w16cid:durableId="274ADEAB"/>
+  <w16cid:commentId w16cid:paraId="6A04C1BC" w16cid:durableId="274C1B4C"/>
   <w16cid:commentId w16cid:paraId="2666F526" w16cid:durableId="274AE4A4"/>
+  <w16cid:commentId w16cid:paraId="4D3A7236" w16cid:durableId="274C1789"/>
+  <w16cid:commentId w16cid:paraId="5A1142CE" w16cid:durableId="274C20EE"/>
 </w16cid:commentsIds>
 </file>
 
 <file path=word/numbering.xml><?xml version="1.0" encoding="utf-8"?>
 <w:numbering xmlns:wpc="http://schemas.microsoft.com/office/word/2010/wordprocessingCanvas" xmlns:cx="http://schemas.microsoft.com/office/drawing/2014/chartex" xmlns:cx1="http://schemas.microsoft.com/office/drawing/2015/9/8/chartex" xmlns:cx2="http://schemas.microsoft.com/office/drawing/2015/10/21/chartex" xmlns:cx3="http://schemas.microsoft.com/office/drawing/2016/5/9/chartex" xmlns:cx4="http://schemas.microsoft.com/office/drawing/2016/5/10/chartex" xmlns:cx5="http://schemas.microsoft.com/office/drawing/2016/5/11/chartex" xmlns:cx6="http://schemas.microsoft.com/office/drawing/2016/5/12/chartex" xmlns:cx7="http://schemas.microsoft.com/office/drawing/2016/5/13/chartex" xmlns:cx8="http://schemas.microsoft.com/office/drawing/2016/5/14/chartex" xmlns:mc="http://schemas.openxmlformats.org/markup-compatibility/2006" xmlns:aink="http://schemas.microsoft.com/office/drawing/2016/ink" xmlns:am3d="http://schemas.microsoft.com/office/drawing/2017/model3d" xmlns:o="urn:schemas-microsoft-com:office:office" xmlns:r="http://schemas.openxmlformats.org/officeDocument/2006/relationships" xmlns:m="http://schemas.openxmlformats.org/officeDocument/2006/math" xmlns:v="urn:schemas-microsoft-com:vml" xmlns:wp14="http://schemas.microsoft.com/office/word/2010/wordprocessingDrawing" xmlns:wp="http://schemas.openxmlformats.org/drawingml/2006/wordprocessingDrawing" xmlns:w10="urn:schemas-microsoft-com:office:word" xmlns:w="http://schemas.openxmlformats.org/wordprocessingml/2006/main" xmlns:w14="http://schemas.microsoft.com/office/word/2010/wordml" xmlns:w15="http://schemas.microsoft.com/office/word/2012/wordml" xmlns:w16cid="http://schemas.microsoft.com/office/word/2016/wordml/cid" xmlns:w16se="http://schemas.microsoft.com/office/word/2015/wordml/symex" xmlns:wpg="http://schemas.microsoft.com/office/word/2010/wordprocessingGroup" xmlns:wpi="http://schemas.microsoft.com/office/word/2010/wordprocessingInk" xmlns:wne="http://schemas.microsoft.com/office/word/2006/wordml" xmlns:wps="http://schemas.microsoft.com/office/word/2010/wordprocessingShape" mc:Ignorable="w14 w15 w16se w16cid wp14">
   <w:abstractNum w:abstractNumId="0" w15:restartNumberingAfterBreak="0">
+    <w:nsid w:val="376143B7"/>
+    <w:multiLevelType w:val="hybridMultilevel"/>
+    <w:tmpl w:val="31CA5E50"/>
+    <w:lvl w:ilvl="0" w:tplc="0409000F">
+      <w:start w:val="1"/>
+      <w:numFmt w:val="decimal"/>
+      <w:lvlText w:val="%1."/>
+      <w:lvlJc w:val="left"/>
+      <w:pPr>
+        <w:ind w:left="720" w:hanging="360"/>
+      </w:pPr>
+      <w:rPr>
+        <w:rFonts w:hint="default"/>
+      </w:rPr>
+    </w:lvl>
+    <w:lvl w:ilvl="1" w:tplc="04090019" w:tentative="1">
+      <w:start w:val="1"/>
+      <w:numFmt w:val="lowerLetter"/>
+      <w:lvlText w:val="%2."/>
+      <w:lvlJc w:val="left"/>
+      <w:pPr>
+        <w:ind w:left="1440" w:hanging="360"/>
+      </w:pPr>
+    </w:lvl>
+    <w:lvl w:ilvl="2" w:tplc="0409001B" w:tentative="1">
+      <w:start w:val="1"/>
+      <w:numFmt w:val="lowerRoman"/>
+      <w:lvlText w:val="%3."/>
+      <w:lvlJc w:val="right"/>
+      <w:pPr>
+        <w:ind w:left="2160" w:hanging="180"/>
+      </w:pPr>
+    </w:lvl>
+    <w:lvl w:ilvl="3" w:tplc="0409000F" w:tentative="1">
+      <w:start w:val="1"/>
+      <w:numFmt w:val="decimal"/>
+      <w:lvlText w:val="%4."/>
+      <w:lvlJc w:val="left"/>
+      <w:pPr>
+        <w:ind w:left="2880" w:hanging="360"/>
+      </w:pPr>
+    </w:lvl>
+    <w:lvl w:ilvl="4" w:tplc="04090019" w:tentative="1">
+      <w:start w:val="1"/>
+      <w:numFmt w:val="lowerLetter"/>
+      <w:lvlText w:val="%5."/>
+      <w:lvlJc w:val="left"/>
+      <w:pPr>
+        <w:ind w:left="3600" w:hanging="360"/>
+      </w:pPr>
+    </w:lvl>
+    <w:lvl w:ilvl="5" w:tplc="0409001B" w:tentative="1">
+      <w:start w:val="1"/>
+      <w:numFmt w:val="lowerRoman"/>
+      <w:lvlText w:val="%6."/>
+      <w:lvlJc w:val="right"/>
+      <w:pPr>
+        <w:ind w:left="4320" w:hanging="180"/>
+      </w:pPr>
+    </w:lvl>
+    <w:lvl w:ilvl="6" w:tplc="0409000F" w:tentative="1">
+      <w:start w:val="1"/>
+      <w:numFmt w:val="decimal"/>
+      <w:lvlText w:val="%7."/>
+      <w:lvlJc w:val="left"/>
+      <w:pPr>
+        <w:ind w:left="5040" w:hanging="360"/>
+      </w:pPr>
+    </w:lvl>
+    <w:lvl w:ilvl="7" w:tplc="04090019" w:tentative="1">
+      <w:start w:val="1"/>
+      <w:numFmt w:val="lowerLetter"/>
+      <w:lvlText w:val="%8."/>
+      <w:lvlJc w:val="left"/>
+      <w:pPr>
+        <w:ind w:left="5760" w:hanging="360"/>
+      </w:pPr>
+    </w:lvl>
+    <w:lvl w:ilvl="8" w:tplc="0409001B" w:tentative="1">
+      <w:start w:val="1"/>
+      <w:numFmt w:val="lowerRoman"/>
+      <w:lvlText w:val="%9."/>
+      <w:lvlJc w:val="right"/>
+      <w:pPr>
+        <w:ind w:left="6480" w:hanging="180"/>
+      </w:pPr>
+    </w:lvl>
+  </w:abstractNum>
+  <w:abstractNum w:abstractNumId="1" w15:restartNumberingAfterBreak="0">
     <w:nsid w:val="40FE0A92"/>
     <w:multiLevelType w:val="hybridMultilevel"/>
     <w:tmpl w:val="7CBA5566"/>
@@ -822,7 +1648,7 @@
       </w:rPr>
     </w:lvl>
   </w:abstractNum>
-  <w:abstractNum w:abstractNumId="1" w15:restartNumberingAfterBreak="0">
+  <w:abstractNum w:abstractNumId="2" w15:restartNumberingAfterBreak="0">
     <w:nsid w:val="72B84E94"/>
     <w:multiLevelType w:val="hybridMultilevel"/>
     <w:tmpl w:val="E0CA3088"/>
@@ -936,10 +1762,13 @@
     </w:lvl>
   </w:abstractNum>
   <w:num w:numId="1">
-    <w:abstractNumId w:val="0"/>
+    <w:abstractNumId w:val="1"/>
   </w:num>
   <w:num w:numId="2">
-    <w:abstractNumId w:val="1"/>
+    <w:abstractNumId w:val="2"/>
+  </w:num>
+  <w:num w:numId="3">
+    <w:abstractNumId w:val="0"/>
   </w:num>
 </w:numbering>
 </file>
@@ -2375,7 +3204,7 @@
 </file>
 
 <file path=customXml/itemProps1.xml><?xml version="1.0" encoding="utf-8"?>
-<ds:datastoreItem xmlns:ds="http://schemas.openxmlformats.org/officeDocument/2006/customXml" ds:itemID="{55414A80-385D-4623-9B7B-6AAB05D2FC07}">
+<ds:datastoreItem xmlns:ds="http://schemas.openxmlformats.org/officeDocument/2006/customXml" ds:itemID="{9A352B0E-621C-468D-9CBD-272F575FE35B}">
   <ds:schemaRefs>
     <ds:schemaRef ds:uri="http://schemas.openxmlformats.org/officeDocument/2006/bibliography"/>
   </ds:schemaRefs>

</xml_diff>

<commit_message>
update to FiNRT review documents.
</commit_message>
<xml_diff>
--- a/doc/FiNRTUserGuide-Breakdown.docx
+++ b/doc/FiNRTUserGuide-Breakdown.docx
@@ -719,13 +719,7 @@
         <w:t xml:space="preserve">area weighted </w:t>
       </w:r>
       <w:r>
-        <w:t xml:space="preserve">average </w:t>
-      </w:r>
-      <w:r>
-        <w:t xml:space="preserve">adjusted </w:t>
-      </w:r>
-      <w:r>
-        <w:t>productivity index</w:t>
+        <w:t>average adjusted productivity index</w:t>
       </w:r>
     </w:p>
     <w:p>
@@ -1037,8 +1031,6 @@
           <w:numId w:val="3"/>
         </w:numPr>
       </w:pPr>
-      <w:bookmarkStart w:id="4" w:name="_GoBack"/>
-      <w:bookmarkEnd w:id="4"/>
       <w:r>
         <w:rPr>
           <w:b/>
@@ -1047,6 +1039,792 @@
       </w:r>
       <w:r>
         <w:t xml:space="preserve"> Estimates the potential nitrogen load at the field and watershed level. Field nitrogen requirements and potential nitrogen load are generated. </w:t>
+      </w:r>
+    </w:p>
+    <w:p>
+      <w:pPr>
+        <w:ind w:left="720"/>
+      </w:pPr>
+      <w:r>
+        <w:rPr>
+          <w:u w:val="single"/>
+        </w:rPr>
+        <w:t>Goal:</w:t>
+      </w:r>
+      <w:r>
+        <w:t xml:space="preserve"> Quantify the potential nitrogen load at the field and watershed level. </w:t>
+      </w:r>
+    </w:p>
+    <w:p>
+      <w:pPr>
+        <w:ind w:left="720"/>
+      </w:pPr>
+      <w:r>
+        <w:rPr>
+          <w:u w:val="single"/>
+        </w:rPr>
+        <w:t>How:</w:t>
+      </w:r>
+      <w:r>
+        <w:t xml:space="preserve"> Calculates the amount of nitrogen, at the field-level, that may be lost – and thus is an opportunity for BMPs to capture and reduce. </w:t>
+      </w:r>
+    </w:p>
+    <w:p>
+      <w:pPr>
+        <w:ind w:left="720"/>
+      </w:pPr>
+      <w:r>
+        <w:t xml:space="preserve">The nitrogen requirements for each field is quantified based on 6-year land use data, and evaluates the proportion of that nitrogen that is likely to be lost from the field via leaching as N load. </w:t>
+      </w:r>
+      <w:r>
+        <w:lastRenderedPageBreak/>
+        <w:t>Quantifying the proportion of nitrogen lost due to leaching was done using input data from Maximum Return to Nitrogen (MRTN). MRTN</w:t>
+      </w:r>
+      <w:r>
+        <w:rPr>
+          <w:rStyle w:val="FootnoteReference"/>
+        </w:rPr>
+        <w:footnoteReference w:id="1"/>
+      </w:r>
+      <w:r>
+        <w:t xml:space="preserve"> is estimated by calculating the return to nitrogen application and finding the maximum MRTN at selected prices of nitrogen and corn directly </w:t>
+      </w:r>
+      <w:r>
+        <w:t>from recent research data (Sawyer 2006).</w:t>
+      </w:r>
+    </w:p>
+    <w:p>
+      <w:pPr>
+        <w:ind w:left="720"/>
+      </w:pPr>
+      <w:r>
+        <w:t xml:space="preserve">Data is aggregated from the Iowa Nutrient Reduction Strategy (NRS) to estimate nitrate reduction from potential BMP implementation. The average and standard deviations for nitrate reduction efficiencies by BMP. </w:t>
+      </w:r>
+    </w:p>
+    <w:p>
+      <w:pPr>
+        <w:ind w:left="720"/>
+      </w:pPr>
+      <w:r>
+        <w:rPr>
+          <w:u w:val="single"/>
+        </w:rPr>
+        <w:t>Inputs:</w:t>
+      </w:r>
+      <w:r>
+        <w:t xml:space="preserve"> Field boundaries, land use table, </w:t>
+      </w:r>
+      <w:r>
+        <w:t>fertilizer rates</w:t>
+      </w:r>
+      <w:r>
+        <w:t xml:space="preserve"> in pounds for cropping systems (d</w:t>
+      </w:r>
+      <w:commentRangeStart w:id="4"/>
+      <w:r>
+        <w:t>efault</w:t>
+      </w:r>
+      <w:commentRangeEnd w:id="4"/>
+      <w:r>
+        <w:rPr>
+          <w:rStyle w:val="CommentReference"/>
+        </w:rPr>
+        <w:commentReference w:id="4"/>
+      </w:r>
+      <w:r>
+        <w:t>)</w:t>
+      </w:r>
+      <w:r>
+        <w:rPr>
+          <w:rStyle w:val="FootnoteReference"/>
+        </w:rPr>
+        <w:footnoteReference w:id="2"/>
+      </w:r>
+    </w:p>
+    <w:p>
+      <w:pPr>
+        <w:pStyle w:val="ListParagraph"/>
+        <w:numPr>
+          <w:ilvl w:val="1"/>
+          <w:numId w:val="5"/>
+        </w:numPr>
+      </w:pPr>
+      <w:r>
+        <w:t>Corn after Soybean Fertilizer Rate: 131</w:t>
+      </w:r>
+    </w:p>
+    <w:p>
+      <w:pPr>
+        <w:pStyle w:val="ListParagraph"/>
+        <w:numPr>
+          <w:ilvl w:val="1"/>
+          <w:numId w:val="5"/>
+        </w:numPr>
+      </w:pPr>
+      <w:r>
+        <w:t>Corn after Corn Fertilizer Rate: 165</w:t>
+      </w:r>
+    </w:p>
+    <w:p>
+      <w:pPr>
+        <w:pStyle w:val="ListParagraph"/>
+        <w:numPr>
+          <w:ilvl w:val="1"/>
+          <w:numId w:val="5"/>
+        </w:numPr>
+      </w:pPr>
+      <w:r>
+        <w:t>Soybean Fertilizer Rate: 0</w:t>
+      </w:r>
+    </w:p>
+    <w:p>
+      <w:pPr>
+        <w:pStyle w:val="ListParagraph"/>
+        <w:numPr>
+          <w:ilvl w:val="1"/>
+          <w:numId w:val="5"/>
+        </w:numPr>
+      </w:pPr>
+      <w:proofErr w:type="spellStart"/>
+      <w:r>
+        <w:t>Sugarbeet</w:t>
+      </w:r>
+      <w:proofErr w:type="spellEnd"/>
+      <w:r>
+        <w:t xml:space="preserve"> Fertilizer Rate: 83</w:t>
+      </w:r>
+    </w:p>
+    <w:p>
+      <w:pPr>
+        <w:pStyle w:val="ListParagraph"/>
+        <w:numPr>
+          <w:ilvl w:val="1"/>
+          <w:numId w:val="5"/>
+        </w:numPr>
+      </w:pPr>
+      <w:r>
+        <w:t>Wheat Fertilizer Rate: 110</w:t>
+      </w:r>
+    </w:p>
+    <w:p>
+      <w:pPr>
+        <w:pStyle w:val="ListParagraph"/>
+        <w:numPr>
+          <w:ilvl w:val="1"/>
+          <w:numId w:val="5"/>
+        </w:numPr>
+      </w:pPr>
+      <w:r>
+        <w:t>Small Grain Fertilizer Rate: 70</w:t>
+      </w:r>
+    </w:p>
+    <w:p>
+      <w:pPr>
+        <w:pStyle w:val="ListParagraph"/>
+        <w:numPr>
+          <w:ilvl w:val="1"/>
+          <w:numId w:val="5"/>
+        </w:numPr>
+      </w:pPr>
+      <w:r>
+        <w:t>Legume Fertilizer Rate: 60</w:t>
+      </w:r>
+    </w:p>
+    <w:p>
+      <w:pPr>
+        <w:pStyle w:val="ListParagraph"/>
+        <w:numPr>
+          <w:ilvl w:val="1"/>
+          <w:numId w:val="5"/>
+        </w:numPr>
+      </w:pPr>
+      <w:r>
+        <w:t>Pasture Fertilizer Rate: 0</w:t>
+      </w:r>
+    </w:p>
+    <w:p>
+      <w:pPr>
+        <w:ind w:left="720"/>
+        <w:rPr>
+          <w:u w:val="single"/>
+        </w:rPr>
+      </w:pPr>
+      <w:r>
+        <w:rPr>
+          <w:u w:val="single"/>
+        </w:rPr>
+        <w:t xml:space="preserve">Output: </w:t>
+      </w:r>
+    </w:p>
+    <w:tbl>
+      <w:tblPr>
+        <w:tblStyle w:val="TableGrid"/>
+        <w:tblW w:w="8582" w:type="dxa"/>
+        <w:tblInd w:w="720" w:type="dxa"/>
+        <w:tblLook w:val="04A0" w:firstRow="1" w:lastRow="0" w:firstColumn="1" w:lastColumn="0" w:noHBand="0" w:noVBand="1"/>
+      </w:tblPr>
+      <w:tblGrid>
+        <w:gridCol w:w="1634"/>
+        <w:gridCol w:w="6948"/>
+      </w:tblGrid>
+      <w:tr>
+        <w:tc>
+          <w:tcPr>
+            <w:tcW w:w="1634" w:type="dxa"/>
+          </w:tcPr>
+          <w:p>
+            <w:pPr>
+              <w:rPr>
+                <w:b/>
+              </w:rPr>
+            </w:pPr>
+            <w:r>
+              <w:rPr>
+                <w:b/>
+              </w:rPr>
+              <w:t>Attributes</w:t>
+            </w:r>
+          </w:p>
+        </w:tc>
+        <w:tc>
+          <w:tcPr>
+            <w:tcW w:w="6948" w:type="dxa"/>
+          </w:tcPr>
+          <w:p>
+            <w:pPr>
+              <w:tabs>
+                <w:tab w:val="left" w:pos="4390"/>
+              </w:tabs>
+              <w:rPr>
+                <w:b/>
+              </w:rPr>
+            </w:pPr>
+            <w:r>
+              <w:rPr>
+                <w:b/>
+              </w:rPr>
+              <w:t>Description</w:t>
+            </w:r>
+          </w:p>
+        </w:tc>
+      </w:tr>
+      <w:tr>
+        <w:tc>
+          <w:tcPr>
+            <w:tcW w:w="1634" w:type="dxa"/>
+          </w:tcPr>
+          <w:p>
+            <w:proofErr w:type="spellStart"/>
+            <w:r>
+              <w:t>FBndID</w:t>
+            </w:r>
+            <w:proofErr w:type="spellEnd"/>
+          </w:p>
+        </w:tc>
+        <w:tc>
+          <w:tcPr>
+            <w:tcW w:w="6948" w:type="dxa"/>
+          </w:tcPr>
+          <w:p>
+            <w:pPr>
+              <w:tabs>
+                <w:tab w:val="left" w:pos="4390"/>
+              </w:tabs>
+            </w:pPr>
+            <w:r>
+              <w:t>Unique field boundary polygon identifier</w:t>
+            </w:r>
+          </w:p>
+        </w:tc>
+      </w:tr>
+      <w:tr>
+        <w:tc>
+          <w:tcPr>
+            <w:tcW w:w="1634" w:type="dxa"/>
+          </w:tcPr>
+          <w:p>
+            <w:r>
+              <w:t>Acres</w:t>
+            </w:r>
+          </w:p>
+        </w:tc>
+        <w:tc>
+          <w:tcPr>
+            <w:tcW w:w="6948" w:type="dxa"/>
+          </w:tcPr>
+          <w:p>
+            <w:pPr>
+              <w:tabs>
+                <w:tab w:val="left" w:pos="4390"/>
+              </w:tabs>
+            </w:pPr>
+            <w:r>
+              <w:t>Area in acres</w:t>
+            </w:r>
+          </w:p>
+        </w:tc>
+      </w:tr>
+      <w:tr>
+        <w:tc>
+          <w:tcPr>
+            <w:tcW w:w="1634" w:type="dxa"/>
+          </w:tcPr>
+          <w:p>
+            <w:proofErr w:type="spellStart"/>
+            <w:r>
+              <w:t>isAG</w:t>
+            </w:r>
+            <w:proofErr w:type="spellEnd"/>
+          </w:p>
+        </w:tc>
+        <w:tc>
+          <w:tcPr>
+            <w:tcW w:w="6948" w:type="dxa"/>
+          </w:tcPr>
+          <w:p>
+            <w:r>
+              <w:t xml:space="preserve">0 = </w:t>
+            </w:r>
+            <w:proofErr w:type="spellStart"/>
+            <w:r>
+              <w:t>NonAg</w:t>
+            </w:r>
+            <w:proofErr w:type="spellEnd"/>
+            <w:r>
+              <w:t>, 1 = Agricultural, 2 = pasture/grass/alfalfa</w:t>
+            </w:r>
+          </w:p>
+        </w:tc>
+      </w:tr>
+      <w:tr>
+        <w:tc>
+          <w:tcPr>
+            <w:tcW w:w="1634" w:type="dxa"/>
+          </w:tcPr>
+          <w:p>
+            <w:proofErr w:type="spellStart"/>
+            <w:r>
+              <w:t>Shape_Length</w:t>
+            </w:r>
+            <w:proofErr w:type="spellEnd"/>
+          </w:p>
+        </w:tc>
+        <w:tc>
+          <w:tcPr>
+            <w:tcW w:w="6948" w:type="dxa"/>
+          </w:tcPr>
+          <w:p>
+            <w:r>
+              <w:t>Field size (m)</w:t>
+            </w:r>
+          </w:p>
+        </w:tc>
+      </w:tr>
+      <w:tr>
+        <w:tc>
+          <w:tcPr>
+            <w:tcW w:w="1634" w:type="dxa"/>
+          </w:tcPr>
+          <w:p>
+            <w:proofErr w:type="spellStart"/>
+            <w:r>
+              <w:t>Shape_Area</w:t>
+            </w:r>
+            <w:proofErr w:type="spellEnd"/>
+          </w:p>
+        </w:tc>
+        <w:tc>
+          <w:tcPr>
+            <w:tcW w:w="6948" w:type="dxa"/>
+          </w:tcPr>
+          <w:p>
+            <w:r>
+              <w:t>Field size (m</w:t>
+            </w:r>
+            <w:r>
+              <w:rPr>
+                <w:vertAlign w:val="superscript"/>
+              </w:rPr>
+              <w:t>2</w:t>
+            </w:r>
+            <w:r>
+              <w:t>)</w:t>
+            </w:r>
+          </w:p>
+        </w:tc>
+      </w:tr>
+      <w:tr>
+        <w:tc>
+          <w:tcPr>
+            <w:tcW w:w="1634" w:type="dxa"/>
+          </w:tcPr>
+          <w:p>
+            <w:proofErr w:type="spellStart"/>
+            <w:r>
+              <w:t>GenLU</w:t>
+            </w:r>
+            <w:proofErr w:type="spellEnd"/>
+          </w:p>
+        </w:tc>
+        <w:tc>
+          <w:tcPr>
+            <w:tcW w:w="6948" w:type="dxa"/>
+          </w:tcPr>
+          <w:p>
+            <w:r>
+              <w:t>Rule-based general land use assignment. Crop rotation for agricultural fields</w:t>
+            </w:r>
+          </w:p>
+        </w:tc>
+      </w:tr>
+      <w:tr>
+        <w:tc>
+          <w:tcPr>
+            <w:tcW w:w="1634" w:type="dxa"/>
+          </w:tcPr>
+          <w:p>
+            <w:proofErr w:type="spellStart"/>
+            <w:r>
+              <w:t>CropRotatn</w:t>
+            </w:r>
+            <w:proofErr w:type="spellEnd"/>
+          </w:p>
+        </w:tc>
+        <w:tc>
+          <w:tcPr>
+            <w:tcW w:w="6948" w:type="dxa"/>
+          </w:tcPr>
+          <w:p>
+            <w:r>
+              <w:t>Crop rotation string representing the last 6-yr of the major land use in the field</w:t>
+            </w:r>
+          </w:p>
+        </w:tc>
+      </w:tr>
+      <w:tr>
+        <w:tc>
+          <w:tcPr>
+            <w:tcW w:w="1634" w:type="dxa"/>
+          </w:tcPr>
+          <w:p>
+            <w:proofErr w:type="spellStart"/>
+            <w:r>
+              <w:t>CropSumry</w:t>
+            </w:r>
+            <w:proofErr w:type="spellEnd"/>
+          </w:p>
+        </w:tc>
+        <w:tc>
+          <w:tcPr>
+            <w:tcW w:w="6948" w:type="dxa"/>
+          </w:tcPr>
+          <w:p>
+            <w:r>
+              <w:t xml:space="preserve">String showing counts of distinct crop cover in </w:t>
+            </w:r>
+            <w:proofErr w:type="spellStart"/>
+            <w:r>
+              <w:t>CropRotatn</w:t>
+            </w:r>
+            <w:proofErr w:type="spellEnd"/>
+          </w:p>
+        </w:tc>
+      </w:tr>
+      <w:tr>
+        <w:tc>
+          <w:tcPr>
+            <w:tcW w:w="1634" w:type="dxa"/>
+          </w:tcPr>
+          <w:p>
+            <w:proofErr w:type="spellStart"/>
+            <w:r>
+              <w:t>CCCount</w:t>
+            </w:r>
+            <w:proofErr w:type="spellEnd"/>
+          </w:p>
+        </w:tc>
+        <w:tc>
+          <w:tcPr>
+            <w:tcW w:w="6948" w:type="dxa"/>
+          </w:tcPr>
+          <w:p>
+            <w:r>
+              <w:t xml:space="preserve">Count of occurrences of continuous corn in the crop rotation string (out of 6 </w:t>
+            </w:r>
+            <w:proofErr w:type="spellStart"/>
+            <w:r>
+              <w:t>yr</w:t>
+            </w:r>
+            <w:proofErr w:type="spellEnd"/>
+            <w:r>
+              <w:t>)</w:t>
+            </w:r>
+          </w:p>
+        </w:tc>
+      </w:tr>
+      <w:tr>
+        <w:tc>
+          <w:tcPr>
+            <w:tcW w:w="1634" w:type="dxa"/>
+          </w:tcPr>
+          <w:p>
+            <w:proofErr w:type="spellStart"/>
+            <w:r>
+              <w:t>CornYrs</w:t>
+            </w:r>
+            <w:proofErr w:type="spellEnd"/>
+          </w:p>
+        </w:tc>
+        <w:tc>
+          <w:tcPr>
+            <w:tcW w:w="6948" w:type="dxa"/>
+          </w:tcPr>
+          <w:p>
+            <w:r>
+              <w:t>Number of years of corn</w:t>
+            </w:r>
+          </w:p>
+        </w:tc>
+      </w:tr>
+      <w:tr>
+        <w:tc>
+          <w:tcPr>
+            <w:tcW w:w="1634" w:type="dxa"/>
+          </w:tcPr>
+          <w:p>
+            <w:proofErr w:type="spellStart"/>
+            <w:r>
+              <w:t>CCpairs</w:t>
+            </w:r>
+            <w:proofErr w:type="spellEnd"/>
+          </w:p>
+        </w:tc>
+        <w:tc>
+          <w:tcPr>
+            <w:tcW w:w="6948" w:type="dxa"/>
+          </w:tcPr>
+          <w:p>
+            <w:r>
+              <w:t>Number of paired corn years</w:t>
+            </w:r>
+          </w:p>
+        </w:tc>
+      </w:tr>
+      <w:tr>
+        <w:tc>
+          <w:tcPr>
+            <w:tcW w:w="1634" w:type="dxa"/>
+          </w:tcPr>
+          <w:p>
+            <w:r>
+              <w:t>N_6Yrs</w:t>
+            </w:r>
+          </w:p>
+        </w:tc>
+        <w:tc>
+          <w:tcPr>
+            <w:tcW w:w="6948" w:type="dxa"/>
+          </w:tcPr>
+          <w:p>
+            <w:r>
+              <w:t xml:space="preserve">Cumulative N requirements in </w:t>
+            </w:r>
+            <w:proofErr w:type="spellStart"/>
+            <w:r>
+              <w:t>lbs</w:t>
+            </w:r>
+            <w:proofErr w:type="spellEnd"/>
+            <w:r>
+              <w:t xml:space="preserve"> for field, based on 6-year crop rotation</w:t>
+            </w:r>
+          </w:p>
+        </w:tc>
+      </w:tr>
+      <w:tr>
+        <w:tc>
+          <w:tcPr>
+            <w:tcW w:w="1634" w:type="dxa"/>
+          </w:tcPr>
+          <w:p>
+            <w:proofErr w:type="spellStart"/>
+            <w:r>
+              <w:t>N_Annual</w:t>
+            </w:r>
+            <w:proofErr w:type="spellEnd"/>
+          </w:p>
+        </w:tc>
+        <w:tc>
+          <w:tcPr>
+            <w:tcW w:w="6948" w:type="dxa"/>
+          </w:tcPr>
+          <w:p>
+            <w:r>
+              <w:t xml:space="preserve">Average N requirement in </w:t>
+            </w:r>
+            <w:proofErr w:type="spellStart"/>
+            <w:r>
+              <w:t>lbs</w:t>
+            </w:r>
+            <w:proofErr w:type="spellEnd"/>
+            <w:r>
+              <w:t xml:space="preserve"> per field per year (average of N_6-years)</w:t>
+            </w:r>
+          </w:p>
+        </w:tc>
+      </w:tr>
+      <w:tr>
+        <w:tc>
+          <w:tcPr>
+            <w:tcW w:w="1634" w:type="dxa"/>
+          </w:tcPr>
+          <w:p>
+            <w:proofErr w:type="spellStart"/>
+            <w:r>
+              <w:t>N_Rate</w:t>
+            </w:r>
+            <w:proofErr w:type="spellEnd"/>
+          </w:p>
+        </w:tc>
+        <w:tc>
+          <w:tcPr>
+            <w:tcW w:w="6948" w:type="dxa"/>
+          </w:tcPr>
+          <w:p>
+            <w:r>
+              <w:t xml:space="preserve">N rate in </w:t>
+            </w:r>
+            <w:proofErr w:type="spellStart"/>
+            <w:r>
+              <w:t>lbs</w:t>
+            </w:r>
+            <w:proofErr w:type="spellEnd"/>
+            <w:r>
+              <w:t xml:space="preserve"> for fertilized crops for field</w:t>
+            </w:r>
+          </w:p>
+        </w:tc>
+      </w:tr>
+      <w:tr>
+        <w:tc>
+          <w:tcPr>
+            <w:tcW w:w="1634" w:type="dxa"/>
+          </w:tcPr>
+          <w:p>
+            <w:proofErr w:type="spellStart"/>
+            <w:r>
+              <w:t>Nconc</w:t>
+            </w:r>
+            <w:proofErr w:type="spellEnd"/>
+          </w:p>
+        </w:tc>
+        <w:tc>
+          <w:tcPr>
+            <w:tcW w:w="6948" w:type="dxa"/>
+          </w:tcPr>
+          <w:p>
+            <w:r>
+              <w:t>N concentration in mg/L for field</w:t>
+            </w:r>
+          </w:p>
+        </w:tc>
+      </w:tr>
+      <w:tr>
+        <w:tc>
+          <w:tcPr>
+            <w:tcW w:w="1634" w:type="dxa"/>
+          </w:tcPr>
+          <w:p>
+            <w:proofErr w:type="spellStart"/>
+            <w:r>
+              <w:t>NloadAc</w:t>
+            </w:r>
+            <w:proofErr w:type="spellEnd"/>
+          </w:p>
+        </w:tc>
+        <w:tc>
+          <w:tcPr>
+            <w:tcW w:w="6948" w:type="dxa"/>
+          </w:tcPr>
+          <w:p>
+            <w:r>
+              <w:t>Leachable N load per acre in mg/L</w:t>
+            </w:r>
+          </w:p>
+        </w:tc>
+      </w:tr>
+      <w:tr>
+        <w:tc>
+          <w:tcPr>
+            <w:tcW w:w="1634" w:type="dxa"/>
+          </w:tcPr>
+          <w:p>
+            <w:proofErr w:type="spellStart"/>
+            <w:r>
+              <w:t>wsNload</w:t>
+            </w:r>
+            <w:proofErr w:type="spellEnd"/>
+          </w:p>
+        </w:tc>
+        <w:tc>
+          <w:tcPr>
+            <w:tcW w:w="6948" w:type="dxa"/>
+          </w:tcPr>
+          <w:p>
+            <w:r>
+              <w:t xml:space="preserve">Potential contribution of N load in </w:t>
+            </w:r>
+            <w:proofErr w:type="spellStart"/>
+            <w:r>
+              <w:t>lbs</w:t>
+            </w:r>
+            <w:proofErr w:type="spellEnd"/>
+            <w:r>
+              <w:t xml:space="preserve"> from field</w:t>
+            </w:r>
+          </w:p>
+        </w:tc>
+      </w:tr>
+      <w:tr>
+        <w:tc>
+          <w:tcPr>
+            <w:tcW w:w="1634" w:type="dxa"/>
+          </w:tcPr>
+          <w:p>
+            <w:proofErr w:type="spellStart"/>
+            <w:r>
+              <w:t>NLoadReduced</w:t>
+            </w:r>
+            <w:proofErr w:type="spellEnd"/>
+          </w:p>
+        </w:tc>
+        <w:tc>
+          <w:tcPr>
+            <w:tcW w:w="6948" w:type="dxa"/>
+          </w:tcPr>
+          <w:p>
+            <w:r>
+              <w:t xml:space="preserve">Potential reduction of N load in </w:t>
+            </w:r>
+            <w:proofErr w:type="spellStart"/>
+            <w:r>
+              <w:t>lbs</w:t>
+            </w:r>
+            <w:proofErr w:type="spellEnd"/>
+            <w:r>
+              <w:t xml:space="preserve"> from field when BMP is installed</w:t>
+            </w:r>
+          </w:p>
+        </w:tc>
+      </w:tr>
+    </w:tbl>
+    <w:p>
+      <w:pPr>
+        <w:ind w:left="720"/>
+      </w:pPr>
+    </w:p>
+    <w:p>
+      <w:r>
+        <w:br w:type="page"/>
       </w:r>
     </w:p>
     <w:p>
@@ -1061,6 +1839,7 @@
         <w:rPr>
           <w:b/>
         </w:rPr>
+        <w:lastRenderedPageBreak/>
         <w:t>Analyze Conservation Scenario N load.</w:t>
       </w:r>
       <w:r>
@@ -1081,8 +1860,267 @@
         <w:t xml:space="preserve"> </w:t>
       </w:r>
       <w:r>
-        <w:t xml:space="preserve">generated while using the ACPF GIS toolset. </w:t>
-      </w:r>
+        <w:t>generated while using the ACPF GIS toolset.</w:t>
+      </w:r>
+    </w:p>
+    <w:p>
+      <w:pPr>
+        <w:pStyle w:val="ListParagraph"/>
+      </w:pPr>
+      <w:r>
+        <w:rPr>
+          <w:u w:val="single"/>
+        </w:rPr>
+        <w:t xml:space="preserve">Goal: </w:t>
+      </w:r>
+      <w:r>
+        <w:t xml:space="preserve">Generate scenarios based on user-selected BMP </w:t>
+      </w:r>
+      <w:proofErr w:type="spellStart"/>
+      <w:r>
+        <w:t>sitings</w:t>
+      </w:r>
+      <w:proofErr w:type="spellEnd"/>
+      <w:r>
+        <w:t xml:space="preserve">. </w:t>
+      </w:r>
+    </w:p>
+    <w:p>
+      <w:pPr>
+        <w:pStyle w:val="ListParagraph"/>
+      </w:pPr>
+    </w:p>
+    <w:p>
+      <w:pPr>
+        <w:pStyle w:val="ListParagraph"/>
+      </w:pPr>
+      <w:r>
+        <w:rPr>
+          <w:u w:val="single"/>
+        </w:rPr>
+        <w:t>How:</w:t>
+      </w:r>
+      <w:r>
+        <w:t xml:space="preserve"> </w:t>
+      </w:r>
+      <w:r>
+        <w:t>Each BMP layer generated from the ACPF has its own designated field. All BMP layers are optional; only BMP layers being considered for a certain scenario should be included in the tool.</w:t>
+      </w:r>
+    </w:p>
+    <w:p>
+      <w:pPr>
+        <w:pStyle w:val="ListParagraph"/>
+      </w:pPr>
+    </w:p>
+    <w:p>
+      <w:pPr>
+        <w:pStyle w:val="ListParagraph"/>
+      </w:pPr>
+      <w:r>
+        <w:t xml:space="preserve">Calculate N load and Reduction: Each BMP has a watershed associated with it, from which </w:t>
+      </w:r>
+      <w:r>
+        <w:t xml:space="preserve">the water that is treating flows and is intercepted by the BMP. </w:t>
+      </w:r>
+      <w:r>
+        <w:t>Once the BMP areas are identified it creates a feature class named &lt;BMP&gt;_</w:t>
+      </w:r>
+      <w:proofErr w:type="spellStart"/>
+      <w:r>
+        <w:t>WSSumrybyField</w:t>
+      </w:r>
+      <w:proofErr w:type="spellEnd"/>
+      <w:r>
+        <w:t xml:space="preserve">. </w:t>
+      </w:r>
+    </w:p>
+    <w:p>
+      <w:pPr>
+        <w:pStyle w:val="ListParagraph"/>
+      </w:pPr>
+    </w:p>
+    <w:p>
+      <w:pPr>
+        <w:pStyle w:val="ListParagraph"/>
+      </w:pPr>
+      <w:r>
+        <w:t xml:space="preserve">Fields in the individual practice watersheds are examined to extract N load characteristics as calculated above by the Field N Requirements tool. </w:t>
+      </w:r>
+    </w:p>
+    <w:p>
+      <w:pPr>
+        <w:pStyle w:val="ListParagraph"/>
+        <w:numPr>
+          <w:ilvl w:val="0"/>
+          <w:numId w:val="6"/>
+        </w:numPr>
+      </w:pPr>
+      <w:r>
+        <w:t>The N-load-per-acre value is applied to row-crop acres, in the portion of the field in the practice watershed</w:t>
+      </w:r>
+      <w:r>
+        <w:t xml:space="preserve"> in order</w:t>
+      </w:r>
+      <w:r>
+        <w:t xml:space="preserve"> to estimate by-field N load for the affected acres. </w:t>
+      </w:r>
+    </w:p>
+    <w:p>
+      <w:pPr>
+        <w:pStyle w:val="ListParagraph"/>
+        <w:numPr>
+          <w:ilvl w:val="0"/>
+          <w:numId w:val="6"/>
+        </w:numPr>
+      </w:pPr>
+      <w:r>
+        <w:t>The aggregate of these N load parameters across the individual practice watersheds is created to generate the &lt;BMP&gt;_</w:t>
+      </w:r>
+      <w:proofErr w:type="spellStart"/>
+      <w:r>
+        <w:t>WSnutrientSummary</w:t>
+      </w:r>
+      <w:proofErr w:type="spellEnd"/>
+      <w:r>
+        <w:t xml:space="preserve"> feature class. </w:t>
+      </w:r>
+    </w:p>
+    <w:p>
+      <w:pPr>
+        <w:pStyle w:val="ListParagraph"/>
+      </w:pPr>
+    </w:p>
+    <w:p>
+      <w:pPr>
+        <w:pStyle w:val="ListParagraph"/>
+      </w:pPr>
+      <w:r>
+        <w:t xml:space="preserve">Calculate the costs associated with BMPs, estimated direct costs, as annualized direct establishment and management costs, are used for each BMP feature in the BMP feature class. Opportunity costs for area of land removed from production for relevant practices in the BMP feature class are estimated using state-specific, soils-based crop productivity indices. </w:t>
+      </w:r>
+      <w:bookmarkStart w:id="5" w:name="_GoBack"/>
+      <w:bookmarkEnd w:id="5"/>
+    </w:p>
+    <w:p>
+      <w:pPr>
+        <w:pStyle w:val="ListParagraph"/>
+      </w:pPr>
+    </w:p>
+    <w:p>
+      <w:pPr>
+        <w:pStyle w:val="ListParagraph"/>
+      </w:pPr>
+      <w:r>
+        <w:rPr>
+          <w:u w:val="single"/>
+        </w:rPr>
+        <w:t>Input:</w:t>
+      </w:r>
+      <w:r>
+        <w:t xml:space="preserve"> Field boundary class, land use, nutrient table, </w:t>
+      </w:r>
+      <w:proofErr w:type="spellStart"/>
+      <w:r>
+        <w:t>gSSURGO</w:t>
+      </w:r>
+      <w:proofErr w:type="spellEnd"/>
+      <w:r>
+        <w:t xml:space="preserve"> soils raster, flow direction aster, flow accumulation raster, optional BMP input layers</w:t>
+      </w:r>
+    </w:p>
+    <w:p>
+      <w:pPr>
+        <w:pStyle w:val="ListParagraph"/>
+      </w:pPr>
+    </w:p>
+    <w:p>
+      <w:pPr>
+        <w:pStyle w:val="ListParagraph"/>
+      </w:pPr>
+      <w:r>
+        <w:rPr>
+          <w:u w:val="single"/>
+        </w:rPr>
+        <w:t>Output:</w:t>
+      </w:r>
+      <w:r>
+        <w:t xml:space="preserve"> Practice summary layer</w:t>
+      </w:r>
+      <w:r>
+        <w:t xml:space="preserve"> (&lt;BMP&gt; </w:t>
+      </w:r>
+      <w:proofErr w:type="spellStart"/>
+      <w:r>
+        <w:t>practiceSummary</w:t>
+      </w:r>
+      <w:proofErr w:type="spellEnd"/>
+      <w:r>
+        <w:t>)</w:t>
+      </w:r>
+      <w:r>
+        <w:t>, watershed nutrient summary layer</w:t>
+      </w:r>
+      <w:r>
+        <w:t xml:space="preserve"> (&lt;BMP&gt; </w:t>
+      </w:r>
+      <w:proofErr w:type="spellStart"/>
+      <w:r>
+        <w:t>WSnutrientSummary</w:t>
+      </w:r>
+      <w:proofErr w:type="spellEnd"/>
+      <w:r>
+        <w:t>)</w:t>
+      </w:r>
+      <w:r>
+        <w:t>, summary by field layer</w:t>
+      </w:r>
+      <w:r>
+        <w:t xml:space="preserve"> (&lt;BMP&gt; </w:t>
+      </w:r>
+      <w:proofErr w:type="spellStart"/>
+      <w:r>
+        <w:t>WSSumrybyField</w:t>
+      </w:r>
+      <w:proofErr w:type="spellEnd"/>
+      <w:r>
+        <w:t>)</w:t>
+      </w:r>
+      <w:r>
+        <w:t>, scenario summary table</w:t>
+      </w:r>
+      <w:r>
+        <w:t xml:space="preserve"> (</w:t>
+      </w:r>
+      <w:proofErr w:type="spellStart"/>
+      <w:r>
+        <w:t>scenarioSummary</w:t>
+      </w:r>
+      <w:proofErr w:type="spellEnd"/>
+      <w:r>
+        <w:t>)</w:t>
+      </w:r>
+      <w:r>
+        <w:t xml:space="preserve">. </w:t>
+      </w:r>
+    </w:p>
+    <w:p>
+      <w:pPr>
+        <w:pStyle w:val="ListParagraph"/>
+      </w:pPr>
+    </w:p>
+    <w:p>
+      <w:pPr>
+        <w:pStyle w:val="ListParagraph"/>
+      </w:pPr>
+    </w:p>
+    <w:p>
+      <w:pPr>
+        <w:pStyle w:val="ListParagraph"/>
+      </w:pPr>
+    </w:p>
+    <w:p>
+      <w:pPr>
+        <w:pStyle w:val="ListParagraph"/>
+      </w:pPr>
     </w:p>
     <w:p>
       <w:r>
@@ -1287,6 +2325,18 @@
     </w:p>
     <w:p>
       <w:pPr>
+        <w:pStyle w:val="ListParagraph"/>
+        <w:numPr>
+          <w:ilvl w:val="0"/>
+          <w:numId w:val="1"/>
+        </w:numPr>
+      </w:pPr>
+      <w:r>
+        <w:t>Sawyer 2006</w:t>
+      </w:r>
+    </w:p>
+    <w:p>
+      <w:pPr>
         <w:pStyle w:val="Heading1"/>
       </w:pPr>
       <w:r>
@@ -1294,16 +2344,16 @@
       </w:r>
     </w:p>
     <w:p>
-      <w:commentRangeStart w:id="5"/>
+      <w:commentRangeStart w:id="6"/>
       <w:r>
         <w:t>2% discount rate</w:t>
       </w:r>
-      <w:commentRangeEnd w:id="5"/>
+      <w:commentRangeEnd w:id="6"/>
       <w:r>
         <w:rPr>
           <w:rStyle w:val="CommentReference"/>
         </w:rPr>
-        <w:commentReference w:id="5"/>
+        <w:commentReference w:id="6"/>
       </w:r>
     </w:p>
     <w:sectPr>
@@ -1405,7 +2455,23 @@
       </w:r>
     </w:p>
   </w:comment>
-  <w:comment w:id="5" w:author="Nelson, Jessica A [AGRON]" w:date="2022-12-20T11:54:00Z" w:initials="NJA[">
+  <w:comment w:id="4" w:author="Nelson, Jessica A [AGRON]" w:date="2022-12-22T12:03:00Z" w:initials="NJA[">
+    <w:p>
+      <w:pPr>
+        <w:pStyle w:val="CommentText"/>
+      </w:pPr>
+      <w:r>
+        <w:rPr>
+          <w:rStyle w:val="CommentReference"/>
+        </w:rPr>
+        <w:annotationRef/>
+      </w:r>
+      <w:r>
+        <w:t>Are there ways to change this or discretize it better.</w:t>
+      </w:r>
+    </w:p>
+  </w:comment>
+  <w:comment w:id="6" w:author="Nelson, Jessica A [AGRON]" w:date="2022-12-20T11:54:00Z" w:initials="NJA[">
     <w:p>
       <w:pPr>
         <w:pStyle w:val="CommentText"/>
@@ -1430,6 +2496,7 @@
   <w15:commentEx w15:paraId="6A04C1BC" w15:done="0"/>
   <w15:commentEx w15:paraId="2666F526" w15:done="0"/>
   <w15:commentEx w15:paraId="4D3A7236" w15:done="0"/>
+  <w15:commentEx w15:paraId="6E27B922" w15:done="0"/>
   <w15:commentEx w15:paraId="5A1142CE" w15:done="0"/>
 </w15:commentsEx>
 </file>
@@ -1440,13 +2507,223 @@
   <w16cid:commentId w16cid:paraId="6A04C1BC" w16cid:durableId="274C1B4C"/>
   <w16cid:commentId w16cid:paraId="2666F526" w16cid:durableId="274AE4A4"/>
   <w16cid:commentId w16cid:paraId="4D3A7236" w16cid:durableId="274C1789"/>
+  <w16cid:commentId w16cid:paraId="6E27B922" w16cid:durableId="274EC62E"/>
   <w16cid:commentId w16cid:paraId="5A1142CE" w16cid:durableId="274C20EE"/>
 </w16cid:commentsIds>
+</file>
+
+<file path=word/endnotes.xml><?xml version="1.0" encoding="utf-8"?>
+<w:endnotes xmlns:wpc="http://schemas.microsoft.com/office/word/2010/wordprocessingCanvas" xmlns:cx="http://schemas.microsoft.com/office/drawing/2014/chartex" xmlns:cx1="http://schemas.microsoft.com/office/drawing/2015/9/8/chartex" xmlns:cx2="http://schemas.microsoft.com/office/drawing/2015/10/21/chartex" xmlns:cx3="http://schemas.microsoft.com/office/drawing/2016/5/9/chartex" xmlns:cx4="http://schemas.microsoft.com/office/drawing/2016/5/10/chartex" xmlns:cx5="http://schemas.microsoft.com/office/drawing/2016/5/11/chartex" xmlns:cx6="http://schemas.microsoft.com/office/drawing/2016/5/12/chartex" xmlns:cx7="http://schemas.microsoft.com/office/drawing/2016/5/13/chartex" xmlns:cx8="http://schemas.microsoft.com/office/drawing/2016/5/14/chartex" xmlns:mc="http://schemas.openxmlformats.org/markup-compatibility/2006" xmlns:aink="http://schemas.microsoft.com/office/drawing/2016/ink" xmlns:am3d="http://schemas.microsoft.com/office/drawing/2017/model3d" xmlns:o="urn:schemas-microsoft-com:office:office" xmlns:r="http://schemas.openxmlformats.org/officeDocument/2006/relationships" xmlns:m="http://schemas.openxmlformats.org/officeDocument/2006/math" xmlns:v="urn:schemas-microsoft-com:vml" xmlns:wp14="http://schemas.microsoft.com/office/word/2010/wordprocessingDrawing" xmlns:wp="http://schemas.openxmlformats.org/drawingml/2006/wordprocessingDrawing" xmlns:w10="urn:schemas-microsoft-com:office:word" xmlns:w="http://schemas.openxmlformats.org/wordprocessingml/2006/main" xmlns:w14="http://schemas.microsoft.com/office/word/2010/wordml" xmlns:w15="http://schemas.microsoft.com/office/word/2012/wordml" xmlns:w16cid="http://schemas.microsoft.com/office/word/2016/wordml/cid" xmlns:w16se="http://schemas.microsoft.com/office/word/2015/wordml/symex" xmlns:wpg="http://schemas.microsoft.com/office/word/2010/wordprocessingGroup" xmlns:wpi="http://schemas.microsoft.com/office/word/2010/wordprocessingInk" xmlns:wne="http://schemas.microsoft.com/office/word/2006/wordml" xmlns:wps="http://schemas.microsoft.com/office/word/2010/wordprocessingShape" mc:Ignorable="w14 w15 w16se w16cid wp14">
+  <w:endnote w:type="separator" w:id="-1">
+    <w:p>
+      <w:pPr>
+        <w:spacing w:after="0" w:line="240" w:lineRule="auto"/>
+      </w:pPr>
+      <w:r>
+        <w:separator/>
+      </w:r>
+    </w:p>
+  </w:endnote>
+  <w:endnote w:type="continuationSeparator" w:id="0">
+    <w:p>
+      <w:pPr>
+        <w:spacing w:after="0" w:line="240" w:lineRule="auto"/>
+      </w:pPr>
+      <w:r>
+        <w:continuationSeparator/>
+      </w:r>
+    </w:p>
+  </w:endnote>
+</w:endnotes>
+</file>
+
+<file path=word/footnotes.xml><?xml version="1.0" encoding="utf-8"?>
+<w:footnotes xmlns:wpc="http://schemas.microsoft.com/office/word/2010/wordprocessingCanvas" xmlns:cx="http://schemas.microsoft.com/office/drawing/2014/chartex" xmlns:cx1="http://schemas.microsoft.com/office/drawing/2015/9/8/chartex" xmlns:cx2="http://schemas.microsoft.com/office/drawing/2015/10/21/chartex" xmlns:cx3="http://schemas.microsoft.com/office/drawing/2016/5/9/chartex" xmlns:cx4="http://schemas.microsoft.com/office/drawing/2016/5/10/chartex" xmlns:cx5="http://schemas.microsoft.com/office/drawing/2016/5/11/chartex" xmlns:cx6="http://schemas.microsoft.com/office/drawing/2016/5/12/chartex" xmlns:cx7="http://schemas.microsoft.com/office/drawing/2016/5/13/chartex" xmlns:cx8="http://schemas.microsoft.com/office/drawing/2016/5/14/chartex" xmlns:mc="http://schemas.openxmlformats.org/markup-compatibility/2006" xmlns:aink="http://schemas.microsoft.com/office/drawing/2016/ink" xmlns:am3d="http://schemas.microsoft.com/office/drawing/2017/model3d" xmlns:o="urn:schemas-microsoft-com:office:office" xmlns:r="http://schemas.openxmlformats.org/officeDocument/2006/relationships" xmlns:m="http://schemas.openxmlformats.org/officeDocument/2006/math" xmlns:v="urn:schemas-microsoft-com:vml" xmlns:wp14="http://schemas.microsoft.com/office/word/2010/wordprocessingDrawing" xmlns:wp="http://schemas.openxmlformats.org/drawingml/2006/wordprocessingDrawing" xmlns:w10="urn:schemas-microsoft-com:office:word" xmlns:w="http://schemas.openxmlformats.org/wordprocessingml/2006/main" xmlns:w14="http://schemas.microsoft.com/office/word/2010/wordml" xmlns:w15="http://schemas.microsoft.com/office/word/2012/wordml" xmlns:w16cid="http://schemas.microsoft.com/office/word/2016/wordml/cid" xmlns:w16se="http://schemas.microsoft.com/office/word/2015/wordml/symex" xmlns:wpg="http://schemas.microsoft.com/office/word/2010/wordprocessingGroup" xmlns:wpi="http://schemas.microsoft.com/office/word/2010/wordprocessingInk" xmlns:wne="http://schemas.microsoft.com/office/word/2006/wordml" xmlns:wps="http://schemas.microsoft.com/office/word/2010/wordprocessingShape" mc:Ignorable="w14 w15 w16se w16cid wp14">
+  <w:footnote w:type="separator" w:id="-1">
+    <w:p>
+      <w:pPr>
+        <w:spacing w:after="0" w:line="240" w:lineRule="auto"/>
+      </w:pPr>
+      <w:r>
+        <w:separator/>
+      </w:r>
+    </w:p>
+  </w:footnote>
+  <w:footnote w:type="continuationSeparator" w:id="0">
+    <w:p>
+      <w:pPr>
+        <w:spacing w:after="0" w:line="240" w:lineRule="auto"/>
+      </w:pPr>
+      <w:r>
+        <w:continuationSeparator/>
+      </w:r>
+    </w:p>
+  </w:footnote>
+  <w:footnote w:id="1">
+    <w:p>
+      <w:pPr>
+        <w:pStyle w:val="FootnoteText"/>
+      </w:pPr>
+      <w:r>
+        <w:rPr>
+          <w:rStyle w:val="FootnoteReference"/>
+        </w:rPr>
+        <w:footnoteRef/>
+      </w:r>
+      <w:r>
+        <w:t xml:space="preserve"> Maximum Return to Nitrogen (MRTN) was developed to assist producers in identifying the nitrogen application rate where the economic net return to nitrogen application is greatest. </w:t>
+      </w:r>
+      <w:hyperlink r:id="rId1" w:history="1">
+        <w:r>
+          <w:rPr>
+            <w:rStyle w:val="Hyperlink"/>
+          </w:rPr>
+          <w:t>http://cnrc.agron.iastate.edu/</w:t>
+        </w:r>
+      </w:hyperlink>
+      <w:r>
+        <w:t xml:space="preserve"> </w:t>
+      </w:r>
+    </w:p>
+  </w:footnote>
+  <w:footnote w:id="2">
+    <w:p>
+      <w:pPr>
+        <w:pStyle w:val="FootnoteText"/>
+      </w:pPr>
+      <w:r>
+        <w:rPr>
+          <w:rStyle w:val="FootnoteReference"/>
+        </w:rPr>
+        <w:footnoteRef/>
+      </w:r>
+      <w:r>
+        <w:t xml:space="preserve"> </w:t>
+      </w:r>
+      <w:r>
+        <w:t>Default data come from the MRTN but may be changed by the user to align with field- or watershed-specific nutrient management</w:t>
+      </w:r>
+    </w:p>
+  </w:footnote>
+</w:footnotes>
 </file>
 
 <file path=word/numbering.xml><?xml version="1.0" encoding="utf-8"?>
 <w:numbering xmlns:wpc="http://schemas.microsoft.com/office/word/2010/wordprocessingCanvas" xmlns:cx="http://schemas.microsoft.com/office/drawing/2014/chartex" xmlns:cx1="http://schemas.microsoft.com/office/drawing/2015/9/8/chartex" xmlns:cx2="http://schemas.microsoft.com/office/drawing/2015/10/21/chartex" xmlns:cx3="http://schemas.microsoft.com/office/drawing/2016/5/9/chartex" xmlns:cx4="http://schemas.microsoft.com/office/drawing/2016/5/10/chartex" xmlns:cx5="http://schemas.microsoft.com/office/drawing/2016/5/11/chartex" xmlns:cx6="http://schemas.microsoft.com/office/drawing/2016/5/12/chartex" xmlns:cx7="http://schemas.microsoft.com/office/drawing/2016/5/13/chartex" xmlns:cx8="http://schemas.microsoft.com/office/drawing/2016/5/14/chartex" xmlns:mc="http://schemas.openxmlformats.org/markup-compatibility/2006" xmlns:aink="http://schemas.microsoft.com/office/drawing/2016/ink" xmlns:am3d="http://schemas.microsoft.com/office/drawing/2017/model3d" xmlns:o="urn:schemas-microsoft-com:office:office" xmlns:r="http://schemas.openxmlformats.org/officeDocument/2006/relationships" xmlns:m="http://schemas.openxmlformats.org/officeDocument/2006/math" xmlns:v="urn:schemas-microsoft-com:vml" xmlns:wp14="http://schemas.microsoft.com/office/word/2010/wordprocessingDrawing" xmlns:wp="http://schemas.openxmlformats.org/drawingml/2006/wordprocessingDrawing" xmlns:w10="urn:schemas-microsoft-com:office:word" xmlns:w="http://schemas.openxmlformats.org/wordprocessingml/2006/main" xmlns:w14="http://schemas.microsoft.com/office/word/2010/wordml" xmlns:w15="http://schemas.microsoft.com/office/word/2012/wordml" xmlns:w16cid="http://schemas.microsoft.com/office/word/2016/wordml/cid" xmlns:w16se="http://schemas.microsoft.com/office/word/2015/wordml/symex" xmlns:wpg="http://schemas.microsoft.com/office/word/2010/wordprocessingGroup" xmlns:wpi="http://schemas.microsoft.com/office/word/2010/wordprocessingInk" xmlns:wne="http://schemas.microsoft.com/office/word/2006/wordml" xmlns:wps="http://schemas.microsoft.com/office/word/2010/wordprocessingShape" mc:Ignorable="w14 w15 w16se w16cid wp14">
   <w:abstractNum w:abstractNumId="0" w15:restartNumberingAfterBreak="0">
+    <w:nsid w:val="10025EC5"/>
+    <w:multiLevelType w:val="hybridMultilevel"/>
+    <w:tmpl w:val="DE1EA0A8"/>
+    <w:lvl w:ilvl="0" w:tplc="04090001">
+      <w:start w:val="1"/>
+      <w:numFmt w:val="bullet"/>
+      <w:lvlText w:val=""/>
+      <w:lvlJc w:val="left"/>
+      <w:pPr>
+        <w:ind w:left="1440" w:hanging="360"/>
+      </w:pPr>
+      <w:rPr>
+        <w:rFonts w:ascii="Symbol" w:hAnsi="Symbol" w:hint="default"/>
+      </w:rPr>
+    </w:lvl>
+    <w:lvl w:ilvl="1" w:tplc="04090003" w:tentative="1">
+      <w:start w:val="1"/>
+      <w:numFmt w:val="bullet"/>
+      <w:lvlText w:val="o"/>
+      <w:lvlJc w:val="left"/>
+      <w:pPr>
+        <w:ind w:left="2160" w:hanging="360"/>
+      </w:pPr>
+      <w:rPr>
+        <w:rFonts w:ascii="Courier New" w:hAnsi="Courier New" w:cs="Courier New" w:hint="default"/>
+      </w:rPr>
+    </w:lvl>
+    <w:lvl w:ilvl="2" w:tplc="04090005" w:tentative="1">
+      <w:start w:val="1"/>
+      <w:numFmt w:val="bullet"/>
+      <w:lvlText w:val=""/>
+      <w:lvlJc w:val="left"/>
+      <w:pPr>
+        <w:ind w:left="2880" w:hanging="360"/>
+      </w:pPr>
+      <w:rPr>
+        <w:rFonts w:ascii="Wingdings" w:hAnsi="Wingdings" w:hint="default"/>
+      </w:rPr>
+    </w:lvl>
+    <w:lvl w:ilvl="3" w:tplc="04090001" w:tentative="1">
+      <w:start w:val="1"/>
+      <w:numFmt w:val="bullet"/>
+      <w:lvlText w:val=""/>
+      <w:lvlJc w:val="left"/>
+      <w:pPr>
+        <w:ind w:left="3600" w:hanging="360"/>
+      </w:pPr>
+      <w:rPr>
+        <w:rFonts w:ascii="Symbol" w:hAnsi="Symbol" w:hint="default"/>
+      </w:rPr>
+    </w:lvl>
+    <w:lvl w:ilvl="4" w:tplc="04090003" w:tentative="1">
+      <w:start w:val="1"/>
+      <w:numFmt w:val="bullet"/>
+      <w:lvlText w:val="o"/>
+      <w:lvlJc w:val="left"/>
+      <w:pPr>
+        <w:ind w:left="4320" w:hanging="360"/>
+      </w:pPr>
+      <w:rPr>
+        <w:rFonts w:ascii="Courier New" w:hAnsi="Courier New" w:cs="Courier New" w:hint="default"/>
+      </w:rPr>
+    </w:lvl>
+    <w:lvl w:ilvl="5" w:tplc="04090005" w:tentative="1">
+      <w:start w:val="1"/>
+      <w:numFmt w:val="bullet"/>
+      <w:lvlText w:val=""/>
+      <w:lvlJc w:val="left"/>
+      <w:pPr>
+        <w:ind w:left="5040" w:hanging="360"/>
+      </w:pPr>
+      <w:rPr>
+        <w:rFonts w:ascii="Wingdings" w:hAnsi="Wingdings" w:hint="default"/>
+      </w:rPr>
+    </w:lvl>
+    <w:lvl w:ilvl="6" w:tplc="04090001" w:tentative="1">
+      <w:start w:val="1"/>
+      <w:numFmt w:val="bullet"/>
+      <w:lvlText w:val=""/>
+      <w:lvlJc w:val="left"/>
+      <w:pPr>
+        <w:ind w:left="5760" w:hanging="360"/>
+      </w:pPr>
+      <w:rPr>
+        <w:rFonts w:ascii="Symbol" w:hAnsi="Symbol" w:hint="default"/>
+      </w:rPr>
+    </w:lvl>
+    <w:lvl w:ilvl="7" w:tplc="04090003" w:tentative="1">
+      <w:start w:val="1"/>
+      <w:numFmt w:val="bullet"/>
+      <w:lvlText w:val="o"/>
+      <w:lvlJc w:val="left"/>
+      <w:pPr>
+        <w:ind w:left="6480" w:hanging="360"/>
+      </w:pPr>
+      <w:rPr>
+        <w:rFonts w:ascii="Courier New" w:hAnsi="Courier New" w:cs="Courier New" w:hint="default"/>
+      </w:rPr>
+    </w:lvl>
+    <w:lvl w:ilvl="8" w:tplc="04090005" w:tentative="1">
+      <w:start w:val="1"/>
+      <w:numFmt w:val="bullet"/>
+      <w:lvlText w:val=""/>
+      <w:lvlJc w:val="left"/>
+      <w:pPr>
+        <w:ind w:left="7200" w:hanging="360"/>
+      </w:pPr>
+      <w:rPr>
+        <w:rFonts w:ascii="Wingdings" w:hAnsi="Wingdings" w:hint="default"/>
+      </w:rPr>
+    </w:lvl>
+  </w:abstractNum>
+  <w:abstractNum w:abstractNumId="1" w15:restartNumberingAfterBreak="0">
     <w:nsid w:val="376143B7"/>
     <w:multiLevelType w:val="hybridMultilevel"/>
     <w:tmpl w:val="31CA5E50"/>
@@ -1462,7 +2739,7 @@
         <w:rFonts w:hint="default"/>
       </w:rPr>
     </w:lvl>
-    <w:lvl w:ilvl="1" w:tplc="04090019" w:tentative="1">
+    <w:lvl w:ilvl="1" w:tplc="04090019">
       <w:start w:val="1"/>
       <w:numFmt w:val="lowerLetter"/>
       <w:lvlText w:val="%2."/>
@@ -1535,7 +2812,7 @@
       </w:pPr>
     </w:lvl>
   </w:abstractNum>
-  <w:abstractNum w:abstractNumId="1" w15:restartNumberingAfterBreak="0">
+  <w:abstractNum w:abstractNumId="2" w15:restartNumberingAfterBreak="0">
     <w:nsid w:val="40FE0A92"/>
     <w:multiLevelType w:val="hybridMultilevel"/>
     <w:tmpl w:val="7CBA5566"/>
@@ -1648,7 +2925,233 @@
       </w:rPr>
     </w:lvl>
   </w:abstractNum>
-  <w:abstractNum w:abstractNumId="2" w15:restartNumberingAfterBreak="0">
+  <w:abstractNum w:abstractNumId="3" w15:restartNumberingAfterBreak="0">
+    <w:nsid w:val="44D30AB3"/>
+    <w:multiLevelType w:val="hybridMultilevel"/>
+    <w:tmpl w:val="35AC68F8"/>
+    <w:lvl w:ilvl="0" w:tplc="E9561BB0">
+      <w:start w:val="1"/>
+      <w:numFmt w:val="bullet"/>
+      <w:lvlText w:val=""/>
+      <w:lvlJc w:val="left"/>
+      <w:pPr>
+        <w:ind w:left="1440" w:hanging="360"/>
+      </w:pPr>
+      <w:rPr>
+        <w:rFonts w:ascii="Symbol" w:hAnsi="Symbol" w:hint="default"/>
+      </w:rPr>
+    </w:lvl>
+    <w:lvl w:ilvl="1" w:tplc="E9561BB0">
+      <w:start w:val="1"/>
+      <w:numFmt w:val="bullet"/>
+      <w:lvlText w:val=""/>
+      <w:lvlJc w:val="left"/>
+      <w:pPr>
+        <w:ind w:left="1440" w:hanging="360"/>
+      </w:pPr>
+      <w:rPr>
+        <w:rFonts w:ascii="Symbol" w:hAnsi="Symbol" w:hint="default"/>
+      </w:rPr>
+    </w:lvl>
+    <w:lvl w:ilvl="2" w:tplc="04090005" w:tentative="1">
+      <w:start w:val="1"/>
+      <w:numFmt w:val="bullet"/>
+      <w:lvlText w:val=""/>
+      <w:lvlJc w:val="left"/>
+      <w:pPr>
+        <w:ind w:left="2160" w:hanging="360"/>
+      </w:pPr>
+      <w:rPr>
+        <w:rFonts w:ascii="Wingdings" w:hAnsi="Wingdings" w:hint="default"/>
+      </w:rPr>
+    </w:lvl>
+    <w:lvl w:ilvl="3" w:tplc="04090001" w:tentative="1">
+      <w:start w:val="1"/>
+      <w:numFmt w:val="bullet"/>
+      <w:lvlText w:val=""/>
+      <w:lvlJc w:val="left"/>
+      <w:pPr>
+        <w:ind w:left="2880" w:hanging="360"/>
+      </w:pPr>
+      <w:rPr>
+        <w:rFonts w:ascii="Symbol" w:hAnsi="Symbol" w:hint="default"/>
+      </w:rPr>
+    </w:lvl>
+    <w:lvl w:ilvl="4" w:tplc="04090003" w:tentative="1">
+      <w:start w:val="1"/>
+      <w:numFmt w:val="bullet"/>
+      <w:lvlText w:val="o"/>
+      <w:lvlJc w:val="left"/>
+      <w:pPr>
+        <w:ind w:left="3600" w:hanging="360"/>
+      </w:pPr>
+      <w:rPr>
+        <w:rFonts w:ascii="Courier New" w:hAnsi="Courier New" w:cs="Courier New" w:hint="default"/>
+      </w:rPr>
+    </w:lvl>
+    <w:lvl w:ilvl="5" w:tplc="04090005" w:tentative="1">
+      <w:start w:val="1"/>
+      <w:numFmt w:val="bullet"/>
+      <w:lvlText w:val=""/>
+      <w:lvlJc w:val="left"/>
+      <w:pPr>
+        <w:ind w:left="4320" w:hanging="360"/>
+      </w:pPr>
+      <w:rPr>
+        <w:rFonts w:ascii="Wingdings" w:hAnsi="Wingdings" w:hint="default"/>
+      </w:rPr>
+    </w:lvl>
+    <w:lvl w:ilvl="6" w:tplc="04090001" w:tentative="1">
+      <w:start w:val="1"/>
+      <w:numFmt w:val="bullet"/>
+      <w:lvlText w:val=""/>
+      <w:lvlJc w:val="left"/>
+      <w:pPr>
+        <w:ind w:left="5040" w:hanging="360"/>
+      </w:pPr>
+      <w:rPr>
+        <w:rFonts w:ascii="Symbol" w:hAnsi="Symbol" w:hint="default"/>
+      </w:rPr>
+    </w:lvl>
+    <w:lvl w:ilvl="7" w:tplc="04090003" w:tentative="1">
+      <w:start w:val="1"/>
+      <w:numFmt w:val="bullet"/>
+      <w:lvlText w:val="o"/>
+      <w:lvlJc w:val="left"/>
+      <w:pPr>
+        <w:ind w:left="5760" w:hanging="360"/>
+      </w:pPr>
+      <w:rPr>
+        <w:rFonts w:ascii="Courier New" w:hAnsi="Courier New" w:cs="Courier New" w:hint="default"/>
+      </w:rPr>
+    </w:lvl>
+    <w:lvl w:ilvl="8" w:tplc="04090005" w:tentative="1">
+      <w:start w:val="1"/>
+      <w:numFmt w:val="bullet"/>
+      <w:lvlText w:val=""/>
+      <w:lvlJc w:val="left"/>
+      <w:pPr>
+        <w:ind w:left="6480" w:hanging="360"/>
+      </w:pPr>
+      <w:rPr>
+        <w:rFonts w:ascii="Wingdings" w:hAnsi="Wingdings" w:hint="default"/>
+      </w:rPr>
+    </w:lvl>
+  </w:abstractNum>
+  <w:abstractNum w:abstractNumId="4" w15:restartNumberingAfterBreak="0">
+    <w:nsid w:val="4A0F625E"/>
+    <w:multiLevelType w:val="hybridMultilevel"/>
+    <w:tmpl w:val="0E2E4396"/>
+    <w:lvl w:ilvl="0" w:tplc="E9561BB0">
+      <w:start w:val="1"/>
+      <w:numFmt w:val="bullet"/>
+      <w:lvlText w:val=""/>
+      <w:lvlJc w:val="left"/>
+      <w:pPr>
+        <w:ind w:left="1440" w:hanging="360"/>
+      </w:pPr>
+      <w:rPr>
+        <w:rFonts w:ascii="Symbol" w:hAnsi="Symbol" w:hint="default"/>
+      </w:rPr>
+    </w:lvl>
+    <w:lvl w:ilvl="1" w:tplc="04090003">
+      <w:start w:val="1"/>
+      <w:numFmt w:val="bullet"/>
+      <w:lvlText w:val="o"/>
+      <w:lvlJc w:val="left"/>
+      <w:pPr>
+        <w:ind w:left="1440" w:hanging="360"/>
+      </w:pPr>
+      <w:rPr>
+        <w:rFonts w:ascii="Courier New" w:hAnsi="Courier New" w:cs="Courier New" w:hint="default"/>
+      </w:rPr>
+    </w:lvl>
+    <w:lvl w:ilvl="2" w:tplc="04090005" w:tentative="1">
+      <w:start w:val="1"/>
+      <w:numFmt w:val="bullet"/>
+      <w:lvlText w:val=""/>
+      <w:lvlJc w:val="left"/>
+      <w:pPr>
+        <w:ind w:left="2160" w:hanging="360"/>
+      </w:pPr>
+      <w:rPr>
+        <w:rFonts w:ascii="Wingdings" w:hAnsi="Wingdings" w:hint="default"/>
+      </w:rPr>
+    </w:lvl>
+    <w:lvl w:ilvl="3" w:tplc="04090001" w:tentative="1">
+      <w:start w:val="1"/>
+      <w:numFmt w:val="bullet"/>
+      <w:lvlText w:val=""/>
+      <w:lvlJc w:val="left"/>
+      <w:pPr>
+        <w:ind w:left="2880" w:hanging="360"/>
+      </w:pPr>
+      <w:rPr>
+        <w:rFonts w:ascii="Symbol" w:hAnsi="Symbol" w:hint="default"/>
+      </w:rPr>
+    </w:lvl>
+    <w:lvl w:ilvl="4" w:tplc="04090003" w:tentative="1">
+      <w:start w:val="1"/>
+      <w:numFmt w:val="bullet"/>
+      <w:lvlText w:val="o"/>
+      <w:lvlJc w:val="left"/>
+      <w:pPr>
+        <w:ind w:left="3600" w:hanging="360"/>
+      </w:pPr>
+      <w:rPr>
+        <w:rFonts w:ascii="Courier New" w:hAnsi="Courier New" w:cs="Courier New" w:hint="default"/>
+      </w:rPr>
+    </w:lvl>
+    <w:lvl w:ilvl="5" w:tplc="04090005" w:tentative="1">
+      <w:start w:val="1"/>
+      <w:numFmt w:val="bullet"/>
+      <w:lvlText w:val=""/>
+      <w:lvlJc w:val="left"/>
+      <w:pPr>
+        <w:ind w:left="4320" w:hanging="360"/>
+      </w:pPr>
+      <w:rPr>
+        <w:rFonts w:ascii="Wingdings" w:hAnsi="Wingdings" w:hint="default"/>
+      </w:rPr>
+    </w:lvl>
+    <w:lvl w:ilvl="6" w:tplc="04090001" w:tentative="1">
+      <w:start w:val="1"/>
+      <w:numFmt w:val="bullet"/>
+      <w:lvlText w:val=""/>
+      <w:lvlJc w:val="left"/>
+      <w:pPr>
+        <w:ind w:left="5040" w:hanging="360"/>
+      </w:pPr>
+      <w:rPr>
+        <w:rFonts w:ascii="Symbol" w:hAnsi="Symbol" w:hint="default"/>
+      </w:rPr>
+    </w:lvl>
+    <w:lvl w:ilvl="7" w:tplc="04090003" w:tentative="1">
+      <w:start w:val="1"/>
+      <w:numFmt w:val="bullet"/>
+      <w:lvlText w:val="o"/>
+      <w:lvlJc w:val="left"/>
+      <w:pPr>
+        <w:ind w:left="5760" w:hanging="360"/>
+      </w:pPr>
+      <w:rPr>
+        <w:rFonts w:ascii="Courier New" w:hAnsi="Courier New" w:cs="Courier New" w:hint="default"/>
+      </w:rPr>
+    </w:lvl>
+    <w:lvl w:ilvl="8" w:tplc="04090005" w:tentative="1">
+      <w:start w:val="1"/>
+      <w:numFmt w:val="bullet"/>
+      <w:lvlText w:val=""/>
+      <w:lvlJc w:val="left"/>
+      <w:pPr>
+        <w:ind w:left="6480" w:hanging="360"/>
+      </w:pPr>
+      <w:rPr>
+        <w:rFonts w:ascii="Wingdings" w:hAnsi="Wingdings" w:hint="default"/>
+      </w:rPr>
+    </w:lvl>
+  </w:abstractNum>
+  <w:abstractNum w:abstractNumId="5" w15:restartNumberingAfterBreak="0">
     <w:nsid w:val="72B84E94"/>
     <w:multiLevelType w:val="hybridMultilevel"/>
     <w:tmpl w:val="E0CA3088"/>
@@ -1762,12 +3265,21 @@
     </w:lvl>
   </w:abstractNum>
   <w:num w:numId="1">
+    <w:abstractNumId w:val="2"/>
+  </w:num>
+  <w:num w:numId="2">
+    <w:abstractNumId w:val="5"/>
+  </w:num>
+  <w:num w:numId="3">
     <w:abstractNumId w:val="1"/>
   </w:num>
-  <w:num w:numId="2">
-    <w:abstractNumId w:val="2"/>
+  <w:num w:numId="4">
+    <w:abstractNumId w:val="4"/>
   </w:num>
-  <w:num w:numId="3">
+  <w:num w:numId="5">
+    <w:abstractNumId w:val="3"/>
+  </w:num>
+  <w:num w:numId="6">
     <w:abstractNumId w:val="0"/>
   </w:num>
 </w:numbering>
@@ -2932,6 +4444,87 @@
       <w:color w:val="808080"/>
     </w:rPr>
   </w:style>
+  <w:style w:type="paragraph" w:styleId="FootnoteText">
+    <w:name w:val="footnote text"/>
+    <w:basedOn w:val="Normal"/>
+    <w:link w:val="FootnoteTextChar"/>
+    <w:uiPriority w:val="99"/>
+    <w:semiHidden/>
+    <w:unhideWhenUsed/>
+    <w:rsid w:val="00B954F5"/>
+    <w:pPr>
+      <w:spacing w:after="0" w:line="240" w:lineRule="auto"/>
+    </w:pPr>
+    <w:rPr>
+      <w:sz w:val="20"/>
+      <w:szCs w:val="20"/>
+    </w:rPr>
+  </w:style>
+  <w:style w:type="character" w:customStyle="1" w:styleId="FootnoteTextChar">
+    <w:name w:val="Footnote Text Char"/>
+    <w:basedOn w:val="DefaultParagraphFont"/>
+    <w:link w:val="FootnoteText"/>
+    <w:uiPriority w:val="99"/>
+    <w:semiHidden/>
+    <w:rsid w:val="00B954F5"/>
+    <w:rPr>
+      <w:sz w:val="20"/>
+      <w:szCs w:val="20"/>
+    </w:rPr>
+  </w:style>
+  <w:style w:type="character" w:styleId="FootnoteReference">
+    <w:name w:val="footnote reference"/>
+    <w:basedOn w:val="DefaultParagraphFont"/>
+    <w:uiPriority w:val="99"/>
+    <w:semiHidden/>
+    <w:unhideWhenUsed/>
+    <w:rsid w:val="00B954F5"/>
+    <w:rPr>
+      <w:vertAlign w:val="superscript"/>
+    </w:rPr>
+  </w:style>
+  <w:style w:type="table" w:styleId="TableGrid">
+    <w:name w:val="Table Grid"/>
+    <w:basedOn w:val="TableNormal"/>
+    <w:uiPriority w:val="39"/>
+    <w:rsid w:val="002E26C9"/>
+    <w:pPr>
+      <w:spacing w:after="0" w:line="240" w:lineRule="auto"/>
+    </w:pPr>
+    <w:tblPr>
+      <w:tblBorders>
+        <w:top w:val="single" w:sz="4" w:space="0" w:color="auto"/>
+        <w:left w:val="single" w:sz="4" w:space="0" w:color="auto"/>
+        <w:bottom w:val="single" w:sz="4" w:space="0" w:color="auto"/>
+        <w:right w:val="single" w:sz="4" w:space="0" w:color="auto"/>
+        <w:insideH w:val="single" w:sz="4" w:space="0" w:color="auto"/>
+        <w:insideV w:val="single" w:sz="4" w:space="0" w:color="auto"/>
+      </w:tblBorders>
+    </w:tblPr>
+  </w:style>
+  <w:style w:type="character" w:styleId="Hyperlink">
+    <w:name w:val="Hyperlink"/>
+    <w:basedOn w:val="DefaultParagraphFont"/>
+    <w:uiPriority w:val="99"/>
+    <w:unhideWhenUsed/>
+    <w:rsid w:val="009269A2"/>
+    <w:rPr>
+      <w:color w:val="56BCFE" w:themeColor="hyperlink"/>
+      <w:u w:val="single"/>
+    </w:rPr>
+  </w:style>
+  <w:style w:type="character" w:styleId="UnresolvedMention">
+    <w:name w:val="Unresolved Mention"/>
+    <w:basedOn w:val="DefaultParagraphFont"/>
+    <w:uiPriority w:val="99"/>
+    <w:semiHidden/>
+    <w:unhideWhenUsed/>
+    <w:rsid w:val="009269A2"/>
+    <w:rPr>
+      <w:color w:val="605E5C"/>
+      <w:shd w:val="clear" w:color="auto" w:fill="E1DFDD"/>
+    </w:rPr>
+  </w:style>
 </w:styles>
 </file>
 
@@ -3204,7 +4797,7 @@
 </file>
 
 <file path=customXml/itemProps1.xml><?xml version="1.0" encoding="utf-8"?>
-<ds:datastoreItem xmlns:ds="http://schemas.openxmlformats.org/officeDocument/2006/customXml" ds:itemID="{9A352B0E-621C-468D-9CBD-272F575FE35B}">
+<ds:datastoreItem xmlns:ds="http://schemas.openxmlformats.org/officeDocument/2006/customXml" ds:itemID="{DB9FCA2A-1A27-47D1-AFC4-9A0AD0C219EE}">
   <ds:schemaRefs>
     <ds:schemaRef ds:uri="http://schemas.openxmlformats.org/officeDocument/2006/bibliography"/>
   </ds:schemaRefs>

</xml_diff>